<commit_message>
Add test for Author class
</commit_message>
<xml_diff>
--- a/psoft-project-2024-g1/Docs/ODSOFT1.docx
+++ b/psoft-project-2024-g1/Docs/ODSOFT1.docx
@@ -476,12 +476,21 @@
           <w:lang w:val="en-US"/>
         </w:rPr>
       </w:pPr>
+      <w:proofErr w:type="spellStart"/>
       <w:r>
         <w:rPr>
           <w:rStyle w:val="Forte"/>
           <w:lang w:val="en-US"/>
         </w:rPr>
-        <w:t>JaCoCo Plugin</w:t>
+        <w:t>JaCoCo</w:t>
+      </w:r>
+      <w:proofErr w:type="spellEnd"/>
+      <w:r>
+        <w:rPr>
+          <w:rStyle w:val="Forte"/>
+          <w:lang w:val="en-US"/>
+        </w:rPr>
+        <w:t xml:space="preserve"> Plugin</w:t>
       </w:r>
       <w:r>
         <w:rPr>
@@ -724,8 +733,20 @@
           <w:iCs/>
           <w:lang w:val="en-US"/>
         </w:rPr>
-        <w:t>checkout scm</w:t>
-      </w:r>
+        <w:t xml:space="preserve">checkout </w:t>
+      </w:r>
+      <w:proofErr w:type="spellStart"/>
+      <w:r>
+        <w:rPr>
+          <w:b/>
+          <w:bCs/>
+          <w:i/>
+          <w:iCs/>
+          <w:lang w:val="en-US"/>
+        </w:rPr>
+        <w:t>scm</w:t>
+      </w:r>
+      <w:proofErr w:type="spellEnd"/>
       <w:r>
         <w:rPr>
           <w:b/>
@@ -932,8 +953,18 @@
           <w:bCs/>
           <w:lang w:val="en-US"/>
         </w:rPr>
-        <w:t>-DskipTests</w:t>
-      </w:r>
+        <w:t>-</w:t>
+      </w:r>
+      <w:proofErr w:type="spellStart"/>
+      <w:r>
+        <w:rPr>
+          <w:b/>
+          <w:bCs/>
+          <w:lang w:val="en-US"/>
+        </w:rPr>
+        <w:t>DskipTests</w:t>
+      </w:r>
+      <w:proofErr w:type="spellEnd"/>
       <w:r>
         <w:rPr>
           <w:b/>
@@ -1325,6 +1356,7 @@
         </w:rPr>
         <w:t xml:space="preserve">Command: </w:t>
       </w:r>
+      <w:proofErr w:type="spellStart"/>
       <w:r>
         <w:rPr>
           <w:b/>
@@ -1333,7 +1365,18 @@
           <w:iCs/>
           <w:lang w:val="en-US"/>
         </w:rPr>
-        <w:t>mvn test</w:t>
+        <w:t>mvn</w:t>
+      </w:r>
+      <w:proofErr w:type="spellEnd"/>
+      <w:r>
+        <w:rPr>
+          <w:b/>
+          <w:bCs/>
+          <w:i/>
+          <w:iCs/>
+          <w:lang w:val="en-US"/>
+        </w:rPr>
+        <w:t xml:space="preserve"> test</w:t>
       </w:r>
     </w:p>
     <w:p>
@@ -1467,6 +1510,7 @@
         </w:rPr>
         <w:t xml:space="preserve">Command: </w:t>
       </w:r>
+      <w:proofErr w:type="spellStart"/>
       <w:r>
         <w:rPr>
           <w:b/>
@@ -1475,8 +1519,31 @@
           <w:iCs/>
           <w:lang w:val="en-US"/>
         </w:rPr>
-        <w:t>mvn verify -DskipTests</w:t>
-      </w:r>
+        <w:t>mvn</w:t>
+      </w:r>
+      <w:proofErr w:type="spellEnd"/>
+      <w:r>
+        <w:rPr>
+          <w:b/>
+          <w:bCs/>
+          <w:i/>
+          <w:iCs/>
+          <w:lang w:val="en-US"/>
+        </w:rPr>
+        <w:t xml:space="preserve"> verify -</w:t>
+      </w:r>
+      <w:proofErr w:type="spellStart"/>
+      <w:r>
+        <w:rPr>
+          <w:b/>
+          <w:bCs/>
+          <w:i/>
+          <w:iCs/>
+          <w:lang w:val="en-US"/>
+        </w:rPr>
+        <w:t>DskipTests</w:t>
+      </w:r>
+      <w:proofErr w:type="spellEnd"/>
     </w:p>
     <w:p>
       <w:pPr>
@@ -1555,6 +1622,7 @@
         </w:rPr>
         <w:t xml:space="preserve">Here, </w:t>
       </w:r>
+      <w:proofErr w:type="spellStart"/>
       <w:r>
         <w:rPr>
           <w:b/>
@@ -1565,6 +1633,7 @@
         </w:rPr>
         <w:t>mvn</w:t>
       </w:r>
+      <w:proofErr w:type="spellEnd"/>
       <w:r>
         <w:rPr>
           <w:b/>
@@ -1587,20 +1656,9 @@
           <w:iCs/>
           <w:lang w:val="en-US"/>
         </w:rPr>
-        <w:t>-DskipTests</w:t>
-      </w:r>
-      <w:r>
-        <w:rPr>
-          <w:lang w:val="en-US"/>
-        </w:rPr>
-        <w:t xml:space="preserve"> flag here refers to skipping unit tests, which ensures only integration tests run in this stage.</w:t>
-      </w:r>
-      <w:r>
-        <w:rPr>
-          <w:lang w:val="en-US"/>
-        </w:rPr>
-        <w:t xml:space="preserve"> For integration tests </w:t>
-      </w:r>
+        <w:t>-</w:t>
+      </w:r>
+      <w:proofErr w:type="spellStart"/>
       <w:r>
         <w:rPr>
           <w:b/>
@@ -1609,25 +1667,20 @@
           <w:iCs/>
           <w:lang w:val="en-US"/>
         </w:rPr>
-        <w:t>maven-failsafe-plugin</w:t>
-      </w:r>
-      <w:r>
-        <w:rPr>
-          <w:lang w:val="en-US"/>
-        </w:rPr>
-        <w:t xml:space="preserve"> w</w:t>
-      </w:r>
-      <w:r>
-        <w:rPr>
-          <w:lang w:val="en-US"/>
-        </w:rPr>
-        <w:t xml:space="preserve">as used </w:t>
-      </w:r>
-      <w:r>
-        <w:rPr>
-          <w:lang w:val="en-US"/>
-        </w:rPr>
-        <w:t xml:space="preserve">to manage and run integration tests within the Maven build lifecycle. The plugin is set up to include and execute only tests that follow the naming pattern </w:t>
+        <w:t>DskipTests</w:t>
+      </w:r>
+      <w:proofErr w:type="spellEnd"/>
+      <w:r>
+        <w:rPr>
+          <w:lang w:val="en-US"/>
+        </w:rPr>
+        <w:t xml:space="preserve"> flag here refers to skipping unit tests, which ensures only integration tests run in this stage.</w:t>
+      </w:r>
+      <w:r>
+        <w:rPr>
+          <w:lang w:val="en-US"/>
+        </w:rPr>
+        <w:t xml:space="preserve"> For integration tests </w:t>
       </w:r>
       <w:r>
         <w:rPr>
@@ -1637,6 +1690,34 @@
           <w:iCs/>
           <w:lang w:val="en-US"/>
         </w:rPr>
+        <w:t>maven-failsafe-plugin</w:t>
+      </w:r>
+      <w:r>
+        <w:rPr>
+          <w:lang w:val="en-US"/>
+        </w:rPr>
+        <w:t xml:space="preserve"> w</w:t>
+      </w:r>
+      <w:r>
+        <w:rPr>
+          <w:lang w:val="en-US"/>
+        </w:rPr>
+        <w:t xml:space="preserve">as used </w:t>
+      </w:r>
+      <w:r>
+        <w:rPr>
+          <w:lang w:val="en-US"/>
+        </w:rPr>
+        <w:t xml:space="preserve">to manage and run integration tests within the Maven build lifecycle. The plugin is set up to include and execute only tests that follow the naming pattern </w:t>
+      </w:r>
+      <w:r>
+        <w:rPr>
+          <w:b/>
+          <w:bCs/>
+          <w:i/>
+          <w:iCs/>
+          <w:lang w:val="en-US"/>
+        </w:rPr>
         <w:t>*IT.java</w:t>
       </w:r>
       <w:r>
@@ -1659,6 +1740,317 @@
         </w:rPr>
         <w:t>Only files matching the pattern *IT.java will be included, ensuring that only integration tests are executed by the maven-failsafe-plugin. This separation of unit and integration tests helps keep the test suite organized and manageable.</w:t>
       </w:r>
+    </w:p>
+    <w:p>
+      <w:pPr>
+        <w:jc w:val="both"/>
+        <w:rPr>
+          <w:lang w:val="en-US"/>
+        </w:rPr>
+      </w:pPr>
+    </w:p>
+    <w:p>
+      <w:pPr>
+        <w:jc w:val="both"/>
+        <w:rPr>
+          <w:lang w:val="en-US"/>
+        </w:rPr>
+      </w:pPr>
+    </w:p>
+    <w:p>
+      <w:pPr>
+        <w:jc w:val="both"/>
+        <w:rPr>
+          <w:lang w:val="en-US"/>
+        </w:rPr>
+      </w:pPr>
+      <w:r>
+        <w:rPr>
+          <w:noProof/>
+        </w:rPr>
+        <w:lastRenderedPageBreak/>
+        <w:drawing>
+          <wp:inline distT="0" distB="0" distL="0" distR="0" wp14:anchorId="0C4B6502" wp14:editId="0AD013B0">
+            <wp:extent cx="5400040" cy="1130300"/>
+            <wp:effectExtent l="0" t="0" r="0" b="0"/>
+            <wp:docPr id="374236480" name="Imagem 1" descr="Uma imagem com texto, file, captura de ecrã, Tipo de letra&#10;&#10;Descrição gerada automaticamente"/>
+            <wp:cNvGraphicFramePr>
+              <a:graphicFrameLocks xmlns:a="http://schemas.openxmlformats.org/drawingml/2006/main" noChangeAspect="1"/>
+            </wp:cNvGraphicFramePr>
+            <a:graphic xmlns:a="http://schemas.openxmlformats.org/drawingml/2006/main">
+              <a:graphicData uri="http://schemas.openxmlformats.org/drawingml/2006/picture">
+                <pic:pic xmlns:pic="http://schemas.openxmlformats.org/drawingml/2006/picture">
+                  <pic:nvPicPr>
+                    <pic:cNvPr id="374236480" name="Imagem 1" descr="Uma imagem com texto, file, captura de ecrã, Tipo de letra&#10;&#10;Descrição gerada automaticamente"/>
+                    <pic:cNvPicPr/>
+                  </pic:nvPicPr>
+                  <pic:blipFill>
+                    <a:blip r:embed="rId13"/>
+                    <a:stretch>
+                      <a:fillRect/>
+                    </a:stretch>
+                  </pic:blipFill>
+                  <pic:spPr>
+                    <a:xfrm>
+                      <a:off x="0" y="0"/>
+                      <a:ext cx="5400040" cy="1130300"/>
+                    </a:xfrm>
+                    <a:prstGeom prst="rect">
+                      <a:avLst/>
+                    </a:prstGeom>
+                  </pic:spPr>
+                </pic:pic>
+              </a:graphicData>
+            </a:graphic>
+          </wp:inline>
+        </w:drawing>
+      </w:r>
+    </w:p>
+    <w:p>
+      <w:pPr>
+        <w:jc w:val="both"/>
+        <w:rPr>
+          <w:lang w:val="en-US"/>
+        </w:rPr>
+      </w:pPr>
+      <w:r>
+        <w:rPr>
+          <w:noProof/>
+        </w:rPr>
+        <w:drawing>
+          <wp:inline distT="0" distB="0" distL="0" distR="0" wp14:anchorId="38EB8D5E" wp14:editId="0D29B028">
+            <wp:extent cx="5400040" cy="1125855"/>
+            <wp:effectExtent l="0" t="0" r="0" b="0"/>
+            <wp:docPr id="1158353844" name="Imagem 1" descr="Uma imagem com texto, file, captura de ecrã, Gráfico&#10;&#10;Descrição gerada automaticamente"/>
+            <wp:cNvGraphicFramePr>
+              <a:graphicFrameLocks xmlns:a="http://schemas.openxmlformats.org/drawingml/2006/main" noChangeAspect="1"/>
+            </wp:cNvGraphicFramePr>
+            <a:graphic xmlns:a="http://schemas.openxmlformats.org/drawingml/2006/main">
+              <a:graphicData uri="http://schemas.openxmlformats.org/drawingml/2006/picture">
+                <pic:pic xmlns:pic="http://schemas.openxmlformats.org/drawingml/2006/picture">
+                  <pic:nvPicPr>
+                    <pic:cNvPr id="1158353844" name="Imagem 1" descr="Uma imagem com texto, file, captura de ecrã, Gráfico&#10;&#10;Descrição gerada automaticamente"/>
+                    <pic:cNvPicPr/>
+                  </pic:nvPicPr>
+                  <pic:blipFill>
+                    <a:blip r:embed="rId14"/>
+                    <a:stretch>
+                      <a:fillRect/>
+                    </a:stretch>
+                  </pic:blipFill>
+                  <pic:spPr>
+                    <a:xfrm>
+                      <a:off x="0" y="0"/>
+                      <a:ext cx="5400040" cy="1125855"/>
+                    </a:xfrm>
+                    <a:prstGeom prst="rect">
+                      <a:avLst/>
+                    </a:prstGeom>
+                  </pic:spPr>
+                </pic:pic>
+              </a:graphicData>
+            </a:graphic>
+          </wp:inline>
+        </w:drawing>
+      </w:r>
+    </w:p>
+    <w:p>
+      <w:pPr>
+        <w:jc w:val="both"/>
+        <w:rPr>
+          <w:lang w:val="en-US"/>
+        </w:rPr>
+      </w:pPr>
+      <w:r>
+        <w:rPr>
+          <w:noProof/>
+        </w:rPr>
+        <w:drawing>
+          <wp:anchor distT="0" distB="0" distL="114300" distR="114300" simplePos="0" relativeHeight="251672576" behindDoc="0" locked="0" layoutInCell="1" allowOverlap="1" wp14:anchorId="5490F644" wp14:editId="5844750E">
+            <wp:simplePos x="0" y="0"/>
+            <wp:positionH relativeFrom="column">
+              <wp:posOffset>0</wp:posOffset>
+            </wp:positionH>
+            <wp:positionV relativeFrom="paragraph">
+              <wp:posOffset>288925</wp:posOffset>
+            </wp:positionV>
+            <wp:extent cx="5400040" cy="1266190"/>
+            <wp:effectExtent l="0" t="0" r="0" b="0"/>
+            <wp:wrapSquare wrapText="bothSides"/>
+            <wp:docPr id="1672163357" name="Imagem 1" descr="Uma imagem com texto, file, Tipo de letra, Gráfico&#10;&#10;Descrição gerada automaticamente"/>
+            <wp:cNvGraphicFramePr>
+              <a:graphicFrameLocks xmlns:a="http://schemas.openxmlformats.org/drawingml/2006/main" noChangeAspect="1"/>
+            </wp:cNvGraphicFramePr>
+            <a:graphic xmlns:a="http://schemas.openxmlformats.org/drawingml/2006/main">
+              <a:graphicData uri="http://schemas.openxmlformats.org/drawingml/2006/picture">
+                <pic:pic xmlns:pic="http://schemas.openxmlformats.org/drawingml/2006/picture">
+                  <pic:nvPicPr>
+                    <pic:cNvPr id="1355252748" name="Imagem 1" descr="Uma imagem com texto, file, Tipo de letra, Gráfico&#10;&#10;Descrição gerada automaticamente"/>
+                    <pic:cNvPicPr/>
+                  </pic:nvPicPr>
+                  <pic:blipFill>
+                    <a:blip r:embed="rId15" cstate="print">
+                      <a:extLst>
+                        <a:ext uri="{28A0092B-C50C-407E-A947-70E740481C1C}">
+                          <a14:useLocalDpi xmlns:a14="http://schemas.microsoft.com/office/drawing/2010/main" val="0"/>
+                        </a:ext>
+                      </a:extLst>
+                    </a:blip>
+                    <a:stretch>
+                      <a:fillRect/>
+                    </a:stretch>
+                  </pic:blipFill>
+                  <pic:spPr>
+                    <a:xfrm>
+                      <a:off x="0" y="0"/>
+                      <a:ext cx="5400040" cy="1266190"/>
+                    </a:xfrm>
+                    <a:prstGeom prst="rect">
+                      <a:avLst/>
+                    </a:prstGeom>
+                  </pic:spPr>
+                </pic:pic>
+              </a:graphicData>
+            </a:graphic>
+          </wp:anchor>
+        </w:drawing>
+      </w:r>
+    </w:p>
+    <w:p>
+      <w:pPr>
+        <w:jc w:val="both"/>
+        <w:rPr>
+          <w:lang w:val="en-US"/>
+        </w:rPr>
+      </w:pPr>
+    </w:p>
+    <w:p>
+      <w:pPr>
+        <w:jc w:val="both"/>
+        <w:rPr>
+          <w:lang w:val="en-US"/>
+        </w:rPr>
+      </w:pPr>
+    </w:p>
+    <w:p>
+      <w:pPr>
+        <w:jc w:val="both"/>
+        <w:rPr>
+          <w:lang w:val="en-US"/>
+        </w:rPr>
+      </w:pPr>
+    </w:p>
+    <w:p>
+      <w:pPr>
+        <w:jc w:val="both"/>
+        <w:rPr>
+          <w:lang w:val="en-US"/>
+        </w:rPr>
+      </w:pPr>
+    </w:p>
+    <w:p>
+      <w:pPr>
+        <w:jc w:val="both"/>
+        <w:rPr>
+          <w:lang w:val="en-US"/>
+        </w:rPr>
+      </w:pPr>
+    </w:p>
+    <w:p>
+      <w:pPr>
+        <w:jc w:val="both"/>
+        <w:rPr>
+          <w:lang w:val="en-US"/>
+        </w:rPr>
+      </w:pPr>
+    </w:p>
+    <w:p>
+      <w:pPr>
+        <w:jc w:val="both"/>
+        <w:rPr>
+          <w:lang w:val="en-US"/>
+        </w:rPr>
+      </w:pPr>
+    </w:p>
+    <w:p>
+      <w:pPr>
+        <w:jc w:val="both"/>
+        <w:rPr>
+          <w:lang w:val="en-US"/>
+        </w:rPr>
+      </w:pPr>
+    </w:p>
+    <w:p>
+      <w:pPr>
+        <w:jc w:val="both"/>
+        <w:rPr>
+          <w:lang w:val="en-US"/>
+        </w:rPr>
+      </w:pPr>
+    </w:p>
+    <w:p>
+      <w:pPr>
+        <w:jc w:val="both"/>
+        <w:rPr>
+          <w:lang w:val="en-US"/>
+        </w:rPr>
+      </w:pPr>
+    </w:p>
+    <w:p>
+      <w:pPr>
+        <w:jc w:val="both"/>
+        <w:rPr>
+          <w:lang w:val="en-US"/>
+        </w:rPr>
+      </w:pPr>
+    </w:p>
+    <w:p>
+      <w:pPr>
+        <w:jc w:val="both"/>
+        <w:rPr>
+          <w:lang w:val="en-US"/>
+        </w:rPr>
+      </w:pPr>
+    </w:p>
+    <w:p>
+      <w:pPr>
+        <w:jc w:val="both"/>
+        <w:rPr>
+          <w:lang w:val="en-US"/>
+        </w:rPr>
+      </w:pPr>
+    </w:p>
+    <w:p>
+      <w:pPr>
+        <w:jc w:val="both"/>
+        <w:rPr>
+          <w:lang w:val="en-US"/>
+        </w:rPr>
+      </w:pPr>
+    </w:p>
+    <w:p>
+      <w:pPr>
+        <w:jc w:val="both"/>
+        <w:rPr>
+          <w:lang w:val="en-US"/>
+        </w:rPr>
+      </w:pPr>
+    </w:p>
+    <w:p>
+      <w:pPr>
+        <w:jc w:val="both"/>
+        <w:rPr>
+          <w:lang w:val="en-US"/>
+        </w:rPr>
+      </w:pPr>
+    </w:p>
+    <w:p>
+      <w:pPr>
+        <w:jc w:val="both"/>
+        <w:rPr>
+          <w:lang w:val="en-US"/>
+        </w:rPr>
+      </w:pPr>
     </w:p>
     <w:p>
       <w:pPr>
@@ -1680,6 +2072,7 @@
           <w:bCs/>
           <w:lang w:val="en-US"/>
         </w:rPr>
+        <w:lastRenderedPageBreak/>
         <w:t>Mutation Testing</w:t>
       </w:r>
     </w:p>
@@ -1702,6 +2095,7 @@
         </w:rPr>
         <w:t>‘</w:t>
       </w:r>
+      <w:proofErr w:type="spellStart"/>
       <w:r>
         <w:rPr>
           <w:b/>
@@ -1710,9 +2104,9 @@
           <w:iCs/>
           <w:lang w:val="en-US"/>
         </w:rPr>
-        <w:t xml:space="preserve">mvn </w:t>
-      </w:r>
-      <w:proofErr w:type="gramStart"/>
+        <w:t>mvn</w:t>
+      </w:r>
+      <w:proofErr w:type="spellEnd"/>
       <w:r>
         <w:rPr>
           <w:b/>
@@ -1721,9 +2115,10 @@
           <w:iCs/>
           <w:lang w:val="en-US"/>
         </w:rPr>
-        <w:t>org.pitest</w:t>
-      </w:r>
-      <w:proofErr w:type="gramEnd"/>
+        <w:t xml:space="preserve"> </w:t>
+      </w:r>
+      <w:proofErr w:type="spellStart"/>
+      <w:proofErr w:type="gramStart"/>
       <w:r>
         <w:rPr>
           <w:b/>
@@ -1732,8 +2127,9 @@
           <w:iCs/>
           <w:lang w:val="en-US"/>
         </w:rPr>
-        <w:t>:pitest-maven:mutationCoverage</w:t>
-      </w:r>
+        <w:t>org.pitest</w:t>
+      </w:r>
+      <w:proofErr w:type="gramEnd"/>
       <w:r>
         <w:rPr>
           <w:b/>
@@ -1742,20 +2138,38 @@
           <w:iCs/>
           <w:lang w:val="en-US"/>
         </w:rPr>
+        <w:t>:pitest-maven:mutationCoverage</w:t>
+      </w:r>
+      <w:proofErr w:type="spellEnd"/>
+      <w:r>
+        <w:rPr>
+          <w:b/>
+          <w:bCs/>
+          <w:i/>
+          <w:iCs/>
+          <w:lang w:val="en-US"/>
+        </w:rPr>
         <w:t>’</w:t>
       </w:r>
       <w:r>
         <w:rPr>
           <w:lang w:val="en-US"/>
         </w:rPr>
-        <w:t xml:space="preserve"> command in the pipeline is responsible for executing mutation tests using the PIT (PITest) framework. Mutation testing </w:t>
-      </w:r>
-      <w:r>
-        <w:rPr>
-          <w:lang w:val="en-US"/>
-        </w:rPr>
-        <w:lastRenderedPageBreak/>
-        <w:t>evaluates the quality of your unit tests by introducing small code changes (mutations) and checking if the existing tests can detect these changes. This ensures your tests are comprehensive and robust.</w:t>
+        <w:t xml:space="preserve"> command in the pipeline is responsible for executing mutation tests using the PIT (</w:t>
+      </w:r>
+      <w:proofErr w:type="spellStart"/>
+      <w:r>
+        <w:rPr>
+          <w:lang w:val="en-US"/>
+        </w:rPr>
+        <w:t>PITest</w:t>
+      </w:r>
+      <w:proofErr w:type="spellEnd"/>
+      <w:r>
+        <w:rPr>
+          <w:lang w:val="en-US"/>
+        </w:rPr>
+        <w:t>) framework. Mutation testing evaluates the quality of your unit tests by introducing small code changes (mutations) and checking if the existing tests can detect these changes. This ensures your tests are comprehensive and robust.</w:t>
       </w:r>
     </w:p>
     <w:p>
@@ -1785,7 +2199,7 @@
                     <pic:cNvPicPr/>
                   </pic:nvPicPr>
                   <pic:blipFill>
-                    <a:blip r:embed="rId13"/>
+                    <a:blip r:embed="rId16"/>
                     <a:stretch>
                       <a:fillRect/>
                     </a:stretch>
@@ -1875,7 +2289,21 @@
         <w:rPr>
           <w:lang w:val="en-US"/>
         </w:rPr>
-        <w:t>: Specific classes like SmokeTeste are excluded, typically to bypass utility or setup classes that aren't suitable for mutation.</w:t>
+        <w:t xml:space="preserve">: Specific classes like </w:t>
+      </w:r>
+      <w:proofErr w:type="spellStart"/>
+      <w:r>
+        <w:rPr>
+          <w:lang w:val="en-US"/>
+        </w:rPr>
+        <w:t>SmokeTeste</w:t>
+      </w:r>
+      <w:proofErr w:type="spellEnd"/>
+      <w:r>
+        <w:rPr>
+          <w:lang w:val="en-US"/>
+        </w:rPr>
+        <w:t xml:space="preserve"> are excluded, typically to bypass utility or setup classes that aren't suitable for mutation.</w:t>
       </w:r>
     </w:p>
     <w:p>
@@ -1976,7 +2404,7 @@
                     <pic:cNvPicPr/>
                   </pic:nvPicPr>
                   <pic:blipFill>
-                    <a:blip r:embed="rId14"/>
+                    <a:blip r:embed="rId17"/>
                     <a:stretch>
                       <a:fillRect/>
                     </a:stretch>
@@ -2007,6 +2435,190 @@
     </w:p>
     <w:p>
       <w:pPr>
+        <w:jc w:val="both"/>
+        <w:rPr>
+          <w:b/>
+          <w:bCs/>
+          <w:lang w:val="en-US"/>
+        </w:rPr>
+      </w:pPr>
+      <w:r>
+        <w:rPr>
+          <w:b/>
+          <w:bCs/>
+          <w:lang w:val="en-US"/>
+        </w:rPr>
+        <w:t>With optimization (2:48m):</w:t>
+      </w:r>
+    </w:p>
+    <w:p>
+      <w:pPr>
+        <w:jc w:val="both"/>
+        <w:rPr>
+          <w:lang w:val="en-US"/>
+        </w:rPr>
+      </w:pPr>
+      <w:r>
+        <w:rPr>
+          <w:noProof/>
+        </w:rPr>
+        <w:drawing>
+          <wp:inline distT="0" distB="0" distL="0" distR="0" wp14:anchorId="2F0E4F5F" wp14:editId="6020E672">
+            <wp:extent cx="5400040" cy="1125855"/>
+            <wp:effectExtent l="0" t="0" r="0" b="0"/>
+            <wp:docPr id="1741445874" name="Imagem 1" descr="Uma imagem com file, Gráfico, diagrama, texto&#10;&#10;Descrição gerada automaticamente"/>
+            <wp:cNvGraphicFramePr>
+              <a:graphicFrameLocks xmlns:a="http://schemas.openxmlformats.org/drawingml/2006/main" noChangeAspect="1"/>
+            </wp:cNvGraphicFramePr>
+            <a:graphic xmlns:a="http://schemas.openxmlformats.org/drawingml/2006/main">
+              <a:graphicData uri="http://schemas.openxmlformats.org/drawingml/2006/picture">
+                <pic:pic xmlns:pic="http://schemas.openxmlformats.org/drawingml/2006/picture">
+                  <pic:nvPicPr>
+                    <pic:cNvPr id="1741445874" name="Imagem 1" descr="Uma imagem com file, Gráfico, diagrama, texto&#10;&#10;Descrição gerada automaticamente"/>
+                    <pic:cNvPicPr/>
+                  </pic:nvPicPr>
+                  <pic:blipFill>
+                    <a:blip r:embed="rId18"/>
+                    <a:stretch>
+                      <a:fillRect/>
+                    </a:stretch>
+                  </pic:blipFill>
+                  <pic:spPr>
+                    <a:xfrm>
+                      <a:off x="0" y="0"/>
+                      <a:ext cx="5400040" cy="1125855"/>
+                    </a:xfrm>
+                    <a:prstGeom prst="rect">
+                      <a:avLst/>
+                    </a:prstGeom>
+                  </pic:spPr>
+                </pic:pic>
+              </a:graphicData>
+            </a:graphic>
+          </wp:inline>
+        </w:drawing>
+      </w:r>
+    </w:p>
+    <w:p>
+      <w:pPr>
+        <w:jc w:val="both"/>
+        <w:rPr>
+          <w:b/>
+          <w:bCs/>
+          <w:lang w:val="en-US"/>
+        </w:rPr>
+      </w:pPr>
+      <w:r>
+        <w:rPr>
+          <w:b/>
+          <w:bCs/>
+          <w:lang w:val="en-US"/>
+        </w:rPr>
+        <w:t>Without optimization</w:t>
+      </w:r>
+      <w:r>
+        <w:rPr>
+          <w:b/>
+          <w:bCs/>
+          <w:lang w:val="en-US"/>
+        </w:rPr>
+        <w:t xml:space="preserve"> (3:22m)</w:t>
+      </w:r>
+      <w:r>
+        <w:rPr>
+          <w:b/>
+          <w:bCs/>
+          <w:lang w:val="en-US"/>
+        </w:rPr>
+        <w:t>:</w:t>
+      </w:r>
+    </w:p>
+    <w:p>
+      <w:pPr>
+        <w:jc w:val="both"/>
+        <w:rPr>
+          <w:lang w:val="en-US"/>
+        </w:rPr>
+      </w:pPr>
+      <w:r>
+        <w:rPr>
+          <w:noProof/>
+        </w:rPr>
+        <w:drawing>
+          <wp:inline distT="0" distB="0" distL="0" distR="0" wp14:anchorId="7CC7C56E" wp14:editId="12DF58D5">
+            <wp:extent cx="5400040" cy="1136015"/>
+            <wp:effectExtent l="0" t="0" r="0" b="6985"/>
+            <wp:docPr id="297197877" name="Imagem 1" descr="Uma imagem com file, texto, Gráfico, Tipo de letra&#10;&#10;Descrição gerada automaticamente"/>
+            <wp:cNvGraphicFramePr>
+              <a:graphicFrameLocks xmlns:a="http://schemas.openxmlformats.org/drawingml/2006/main" noChangeAspect="1"/>
+            </wp:cNvGraphicFramePr>
+            <a:graphic xmlns:a="http://schemas.openxmlformats.org/drawingml/2006/main">
+              <a:graphicData uri="http://schemas.openxmlformats.org/drawingml/2006/picture">
+                <pic:pic xmlns:pic="http://schemas.openxmlformats.org/drawingml/2006/picture">
+                  <pic:nvPicPr>
+                    <pic:cNvPr id="297197877" name="Imagem 1" descr="Uma imagem com file, texto, Gráfico, Tipo de letra&#10;&#10;Descrição gerada automaticamente"/>
+                    <pic:cNvPicPr/>
+                  </pic:nvPicPr>
+                  <pic:blipFill>
+                    <a:blip r:embed="rId19"/>
+                    <a:stretch>
+                      <a:fillRect/>
+                    </a:stretch>
+                  </pic:blipFill>
+                  <pic:spPr>
+                    <a:xfrm>
+                      <a:off x="0" y="0"/>
+                      <a:ext cx="5400040" cy="1136015"/>
+                    </a:xfrm>
+                    <a:prstGeom prst="rect">
+                      <a:avLst/>
+                    </a:prstGeom>
+                  </pic:spPr>
+                </pic:pic>
+              </a:graphicData>
+            </a:graphic>
+          </wp:inline>
+        </w:drawing>
+      </w:r>
+    </w:p>
+    <w:p>
+      <w:pPr>
+        <w:tabs>
+          <w:tab w:val="left" w:pos="2439"/>
+        </w:tabs>
+        <w:jc w:val="both"/>
+        <w:rPr>
+          <w:lang w:val="en-US"/>
+        </w:rPr>
+      </w:pPr>
+      <w:r>
+        <w:rPr>
+          <w:lang w:val="en-US"/>
+        </w:rPr>
+        <w:tab/>
+      </w:r>
+    </w:p>
+    <w:p>
+      <w:pPr>
+        <w:tabs>
+          <w:tab w:val="left" w:pos="2439"/>
+        </w:tabs>
+        <w:jc w:val="both"/>
+        <w:rPr>
+          <w:lang w:val="en-US"/>
+        </w:rPr>
+      </w:pPr>
+    </w:p>
+    <w:p>
+      <w:pPr>
+        <w:jc w:val="both"/>
+        <w:rPr>
+          <w:lang w:val="en-US"/>
+        </w:rPr>
+      </w:pPr>
+    </w:p>
+    <w:p>
+      <w:pPr>
         <w:pStyle w:val="PargrafodaLista"/>
         <w:numPr>
           <w:ilvl w:val="0"/>
@@ -2024,6 +2636,7 @@
           <w:bCs/>
           <w:lang w:val="en-US"/>
         </w:rPr>
+        <w:lastRenderedPageBreak/>
         <w:t>SonarQube Static Code Analysis</w:t>
       </w:r>
     </w:p>
@@ -2061,7 +2674,7 @@
                     <pic:cNvPicPr/>
                   </pic:nvPicPr>
                   <pic:blipFill>
-                    <a:blip r:embed="rId15">
+                    <a:blip r:embed="rId20">
                       <a:extLst>
                         <a:ext uri="{28A0092B-C50C-407E-A947-70E740481C1C}">
                           <a14:useLocalDpi xmlns:a14="http://schemas.microsoft.com/office/drawing/2010/main" val="0"/>
@@ -2093,6 +2706,7 @@
         </w:rPr>
         <w:t xml:space="preserve">In this section, SonarQube is used to perform static code analysis and ensure code quality </w:t>
       </w:r>
+      <w:proofErr w:type="spellStart"/>
       <w:proofErr w:type="gramStart"/>
       <w:r>
         <w:rPr>
@@ -2100,6 +2714,7 @@
         </w:rPr>
         <w:t>standards.Static</w:t>
       </w:r>
+      <w:proofErr w:type="spellEnd"/>
       <w:proofErr w:type="gramEnd"/>
       <w:r>
         <w:rPr>
@@ -2121,6 +2736,7 @@
         </w:rPr>
         <w:t xml:space="preserve">The Static Code Analysis stage leverages SonarQube’s Maven plugin to scan the codebase for potential bugs, vulnerabilities, and code smells. The </w:t>
       </w:r>
+      <w:proofErr w:type="spellStart"/>
       <w:r>
         <w:rPr>
           <w:b/>
@@ -2131,6 +2747,7 @@
         </w:rPr>
         <w:t>withSonarQubeEnv</w:t>
       </w:r>
+      <w:proofErr w:type="spellEnd"/>
       <w:r>
         <w:rPr>
           <w:lang w:val="en-US"/>
@@ -2165,7 +2782,6 @@
         <w:rPr>
           <w:noProof/>
         </w:rPr>
-        <w:lastRenderedPageBreak/>
         <w:drawing>
           <wp:anchor distT="0" distB="0" distL="114300" distR="114300" simplePos="0" relativeHeight="251661312" behindDoc="0" locked="0" layoutInCell="1" allowOverlap="1" wp14:anchorId="036B3A90" wp14:editId="3D83C1F5">
             <wp:simplePos x="0" y="0"/>
@@ -2190,7 +2806,7 @@
                     <pic:cNvPicPr/>
                   </pic:nvPicPr>
                   <pic:blipFill>
-                    <a:blip r:embed="rId16">
+                    <a:blip r:embed="rId21">
                       <a:extLst>
                         <a:ext uri="{28A0092B-C50C-407E-A947-70E740481C1C}">
                           <a14:useLocalDpi xmlns:a14="http://schemas.microsoft.com/office/drawing/2010/main" val="0"/>
@@ -2280,6 +2896,7 @@
         </w:rPr>
         <w:t xml:space="preserve">, </w:t>
       </w:r>
+      <w:proofErr w:type="spellStart"/>
       <w:r>
         <w:rPr>
           <w:i/>
@@ -2288,12 +2905,14 @@
         </w:rPr>
         <w:t>Checkstyle</w:t>
       </w:r>
+      <w:proofErr w:type="spellEnd"/>
       <w:r>
         <w:rPr>
           <w:lang w:val="en-US"/>
         </w:rPr>
         <w:t xml:space="preserve">, and </w:t>
       </w:r>
+      <w:proofErr w:type="spellStart"/>
       <w:r>
         <w:rPr>
           <w:i/>
@@ -2302,6 +2921,7 @@
         </w:rPr>
         <w:t>SpotBugs</w:t>
       </w:r>
+      <w:proofErr w:type="spellEnd"/>
       <w:r>
         <w:rPr>
           <w:lang w:val="en-US"/>
@@ -2341,27 +2961,65 @@
           <w:lang w:val="en-US"/>
         </w:rPr>
       </w:pPr>
-      <w:r>
-        <w:rPr>
-          <w:b/>
-          <w:bCs/>
-          <w:lang w:val="en-US"/>
-        </w:rPr>
-        <w:t>Checkstyle Analysis</w:t>
-      </w:r>
-    </w:p>
-    <w:p>
-      <w:pPr>
-        <w:jc w:val="both"/>
-        <w:rPr>
-          <w:lang w:val="en-US"/>
-        </w:rPr>
-      </w:pPr>
-      <w:r>
-        <w:rPr>
-          <w:lang w:val="en-US"/>
-        </w:rPr>
-        <w:t xml:space="preserve">The Checkstyle stage in the Jenkins pipeline uses the Maven Checkstyle plugin to ensure adherence to coding standards. The command </w:t>
+      <w:proofErr w:type="spellStart"/>
+      <w:r>
+        <w:rPr>
+          <w:b/>
+          <w:bCs/>
+          <w:lang w:val="en-US"/>
+        </w:rPr>
+        <w:t>Checkstyle</w:t>
+      </w:r>
+      <w:proofErr w:type="spellEnd"/>
+      <w:r>
+        <w:rPr>
+          <w:b/>
+          <w:bCs/>
+          <w:lang w:val="en-US"/>
+        </w:rPr>
+        <w:t xml:space="preserve"> Analysis</w:t>
+      </w:r>
+    </w:p>
+    <w:p>
+      <w:pPr>
+        <w:jc w:val="both"/>
+        <w:rPr>
+          <w:lang w:val="en-US"/>
+        </w:rPr>
+      </w:pPr>
+      <w:r>
+        <w:rPr>
+          <w:lang w:val="en-US"/>
+        </w:rPr>
+        <w:t xml:space="preserve">The </w:t>
+      </w:r>
+      <w:proofErr w:type="spellStart"/>
+      <w:r>
+        <w:rPr>
+          <w:lang w:val="en-US"/>
+        </w:rPr>
+        <w:t>Checkstyle</w:t>
+      </w:r>
+      <w:proofErr w:type="spellEnd"/>
+      <w:r>
+        <w:rPr>
+          <w:lang w:val="en-US"/>
+        </w:rPr>
+        <w:t xml:space="preserve"> stage in the Jenkins pipeline uses the Maven </w:t>
+      </w:r>
+      <w:proofErr w:type="spellStart"/>
+      <w:r>
+        <w:rPr>
+          <w:lang w:val="en-US"/>
+        </w:rPr>
+        <w:t>Checkstyle</w:t>
+      </w:r>
+      <w:proofErr w:type="spellEnd"/>
+      <w:r>
+        <w:rPr>
+          <w:lang w:val="en-US"/>
+        </w:rPr>
+        <w:t xml:space="preserve"> plugin to ensure adherence to coding standards. The command </w:t>
       </w:r>
       <w:r>
         <w:rPr>
@@ -2369,6 +3027,7 @@
         </w:rPr>
         <w:t>‘</w:t>
       </w:r>
+      <w:proofErr w:type="spellStart"/>
       <w:r>
         <w:rPr>
           <w:b/>
@@ -2379,6 +3038,7 @@
         </w:rPr>
         <w:t>mvn</w:t>
       </w:r>
+      <w:proofErr w:type="spellEnd"/>
       <w:r>
         <w:rPr>
           <w:i/>
@@ -2387,6 +3047,8 @@
         </w:rPr>
         <w:t xml:space="preserve"> </w:t>
       </w:r>
+      <w:proofErr w:type="spellStart"/>
+      <w:proofErr w:type="gramStart"/>
       <w:r>
         <w:rPr>
           <w:b/>
@@ -2397,6 +3059,8 @@
         </w:rPr>
         <w:t>checkstyle:checkstyle</w:t>
       </w:r>
+      <w:proofErr w:type="spellEnd"/>
+      <w:proofErr w:type="gramEnd"/>
       <w:r>
         <w:rPr>
           <w:b/>
@@ -2411,7 +3075,14 @@
         <w:rPr>
           <w:lang w:val="en-US"/>
         </w:rPr>
-        <w:t xml:space="preserve"> runs a static code analysis, with the </w:t>
+        <w:t xml:space="preserve"> runs a static </w:t>
+      </w:r>
+      <w:r>
+        <w:rPr>
+          <w:lang w:val="en-US"/>
+        </w:rPr>
+        <w:lastRenderedPageBreak/>
+        <w:t xml:space="preserve">code analysis, with the </w:t>
       </w:r>
       <w:proofErr w:type="gramStart"/>
       <w:r>
@@ -2438,6 +3109,7 @@
         </w:rPr>
         <w:t>-</w:t>
       </w:r>
+      <w:proofErr w:type="spellStart"/>
       <w:proofErr w:type="gramEnd"/>
       <w:r>
         <w:rPr>
@@ -2447,8 +3119,9 @@
           <w:iCs/>
           <w:lang w:val="en-US"/>
         </w:rPr>
-        <w:t>Dcheckstyle.failOnViolation=false</w:t>
-      </w:r>
+        <w:t>Dcheckstyle.failOnViolation</w:t>
+      </w:r>
+      <w:proofErr w:type="spellEnd"/>
       <w:r>
         <w:rPr>
           <w:b/>
@@ -2457,7 +3130,7 @@
           <w:iCs/>
           <w:lang w:val="en-US"/>
         </w:rPr>
-        <w:t>’</w:t>
+        <w:t>=false’</w:t>
       </w:r>
       <w:r>
         <w:rPr>
@@ -2493,7 +3166,7 @@
                     <pic:cNvPicPr/>
                   </pic:nvPicPr>
                   <pic:blipFill>
-                    <a:blip r:embed="rId17"/>
+                    <a:blip r:embed="rId22"/>
                     <a:stretch>
                       <a:fillRect/>
                     </a:stretch>
@@ -2533,7 +3206,6 @@
           <w:bCs/>
           <w:lang w:val="en-US"/>
         </w:rPr>
-        <w:lastRenderedPageBreak/>
         <w:t>Code Coverage Analysis</w:t>
       </w:r>
     </w:p>
@@ -2548,72 +3220,191 @@
         <w:rPr>
           <w:lang w:val="en-US"/>
         </w:rPr>
-        <w:t>The Checkstyle and JaCoCo Reports stage in our Jenkins pipeline is designed to ensure both code quality and test coverage metrics are properly captured. It runs in parallel to improve pipeline performance by executing Checkstyle and JaCoCo reports simultaneously.</w:t>
-      </w:r>
-    </w:p>
-    <w:p>
-      <w:pPr>
-        <w:jc w:val="both"/>
-        <w:rPr>
-          <w:b/>
-          <w:bCs/>
-          <w:lang w:val="en-US"/>
-        </w:rPr>
-      </w:pPr>
-      <w:r>
-        <w:rPr>
-          <w:b/>
-          <w:bCs/>
-          <w:lang w:val="en-US"/>
-        </w:rPr>
-        <w:t>Checkstyle Report</w:t>
-      </w:r>
-    </w:p>
-    <w:p>
-      <w:pPr>
-        <w:jc w:val="both"/>
-        <w:rPr>
-          <w:lang w:val="en-US"/>
-        </w:rPr>
-      </w:pPr>
-      <w:r>
-        <w:rPr>
-          <w:lang w:val="en-US"/>
-        </w:rPr>
-        <w:t>The results are collected in the checkstyle-result.xml file, which is then published using the publishChecks step, providing visibility into the code style compliance.</w:t>
-      </w:r>
-    </w:p>
-    <w:p>
-      <w:pPr>
-        <w:jc w:val="both"/>
-        <w:rPr>
-          <w:b/>
-          <w:bCs/>
-          <w:lang w:val="en-US"/>
-        </w:rPr>
-      </w:pPr>
-      <w:r>
-        <w:rPr>
-          <w:b/>
-          <w:bCs/>
-          <w:lang w:val="en-US"/>
-        </w:rPr>
-        <w:t>JaCoCo Report</w:t>
-      </w:r>
-    </w:p>
-    <w:p>
-      <w:pPr>
-        <w:jc w:val="both"/>
-        <w:rPr>
-          <w:lang w:val="en-US"/>
-        </w:rPr>
-      </w:pPr>
-      <w:r>
-        <w:rPr>
-          <w:lang w:val="en-US"/>
-        </w:rPr>
-        <w:t xml:space="preserve">The JaCoCo stage generates a code coverage report based on test execution. It processes the jacoco.exec file created during the testing phase, detailing the percentage of code covered by tests. The configuration includes patterns for </w:t>
-      </w:r>
+        <w:t xml:space="preserve">The </w:t>
+      </w:r>
+      <w:proofErr w:type="spellStart"/>
+      <w:r>
+        <w:rPr>
+          <w:lang w:val="en-US"/>
+        </w:rPr>
+        <w:t>Checkstyle</w:t>
+      </w:r>
+      <w:proofErr w:type="spellEnd"/>
+      <w:r>
+        <w:rPr>
+          <w:lang w:val="en-US"/>
+        </w:rPr>
+        <w:t xml:space="preserve"> and </w:t>
+      </w:r>
+      <w:proofErr w:type="spellStart"/>
+      <w:r>
+        <w:rPr>
+          <w:lang w:val="en-US"/>
+        </w:rPr>
+        <w:t>JaCoCo</w:t>
+      </w:r>
+      <w:proofErr w:type="spellEnd"/>
+      <w:r>
+        <w:rPr>
+          <w:lang w:val="en-US"/>
+        </w:rPr>
+        <w:t xml:space="preserve"> Reports stage in our Jenkins pipeline is designed to ensure both code quality and test coverage metrics are properly captured. It runs in parallel to improve pipeline performance by executing </w:t>
+      </w:r>
+      <w:proofErr w:type="spellStart"/>
+      <w:r>
+        <w:rPr>
+          <w:lang w:val="en-US"/>
+        </w:rPr>
+        <w:t>Checkstyle</w:t>
+      </w:r>
+      <w:proofErr w:type="spellEnd"/>
+      <w:r>
+        <w:rPr>
+          <w:lang w:val="en-US"/>
+        </w:rPr>
+        <w:t xml:space="preserve"> and </w:t>
+      </w:r>
+      <w:proofErr w:type="spellStart"/>
+      <w:r>
+        <w:rPr>
+          <w:lang w:val="en-US"/>
+        </w:rPr>
+        <w:t>JaCoCo</w:t>
+      </w:r>
+      <w:proofErr w:type="spellEnd"/>
+      <w:r>
+        <w:rPr>
+          <w:lang w:val="en-US"/>
+        </w:rPr>
+        <w:t xml:space="preserve"> reports simultaneously.</w:t>
+      </w:r>
+    </w:p>
+    <w:p>
+      <w:pPr>
+        <w:jc w:val="both"/>
+        <w:rPr>
+          <w:b/>
+          <w:bCs/>
+          <w:lang w:val="en-US"/>
+        </w:rPr>
+      </w:pPr>
+      <w:proofErr w:type="spellStart"/>
+      <w:r>
+        <w:rPr>
+          <w:b/>
+          <w:bCs/>
+          <w:lang w:val="en-US"/>
+        </w:rPr>
+        <w:t>Checkstyle</w:t>
+      </w:r>
+      <w:proofErr w:type="spellEnd"/>
+      <w:r>
+        <w:rPr>
+          <w:b/>
+          <w:bCs/>
+          <w:lang w:val="en-US"/>
+        </w:rPr>
+        <w:t xml:space="preserve"> Report</w:t>
+      </w:r>
+    </w:p>
+    <w:p>
+      <w:pPr>
+        <w:jc w:val="both"/>
+        <w:rPr>
+          <w:lang w:val="en-US"/>
+        </w:rPr>
+      </w:pPr>
+      <w:r>
+        <w:rPr>
+          <w:lang w:val="en-US"/>
+        </w:rPr>
+        <w:t xml:space="preserve">The results are collected in the checkstyle-result.xml file, which is then published using the </w:t>
+      </w:r>
+      <w:proofErr w:type="spellStart"/>
+      <w:r>
+        <w:rPr>
+          <w:lang w:val="en-US"/>
+        </w:rPr>
+        <w:t>publishChecks</w:t>
+      </w:r>
+      <w:proofErr w:type="spellEnd"/>
+      <w:r>
+        <w:rPr>
+          <w:lang w:val="en-US"/>
+        </w:rPr>
+        <w:t xml:space="preserve"> step, providing visibility into the code style compliance.</w:t>
+      </w:r>
+    </w:p>
+    <w:p>
+      <w:pPr>
+        <w:jc w:val="both"/>
+        <w:rPr>
+          <w:b/>
+          <w:bCs/>
+          <w:lang w:val="en-US"/>
+        </w:rPr>
+      </w:pPr>
+      <w:proofErr w:type="spellStart"/>
+      <w:r>
+        <w:rPr>
+          <w:b/>
+          <w:bCs/>
+          <w:lang w:val="en-US"/>
+        </w:rPr>
+        <w:t>JaCoCo</w:t>
+      </w:r>
+      <w:proofErr w:type="spellEnd"/>
+      <w:r>
+        <w:rPr>
+          <w:b/>
+          <w:bCs/>
+          <w:lang w:val="en-US"/>
+        </w:rPr>
+        <w:t xml:space="preserve"> Report</w:t>
+      </w:r>
+    </w:p>
+    <w:p>
+      <w:pPr>
+        <w:jc w:val="both"/>
+        <w:rPr>
+          <w:lang w:val="en-US"/>
+        </w:rPr>
+      </w:pPr>
+      <w:r>
+        <w:rPr>
+          <w:lang w:val="en-US"/>
+        </w:rPr>
+        <w:t xml:space="preserve">The </w:t>
+      </w:r>
+      <w:proofErr w:type="spellStart"/>
+      <w:r>
+        <w:rPr>
+          <w:lang w:val="en-US"/>
+        </w:rPr>
+        <w:t>JaCoCo</w:t>
+      </w:r>
+      <w:proofErr w:type="spellEnd"/>
+      <w:r>
+        <w:rPr>
+          <w:lang w:val="en-US"/>
+        </w:rPr>
+        <w:t xml:space="preserve"> stage generates a code coverage report based on test execution. It processes the </w:t>
+      </w:r>
+      <w:proofErr w:type="spellStart"/>
+      <w:r>
+        <w:rPr>
+          <w:lang w:val="en-US"/>
+        </w:rPr>
+        <w:t>jacoco.exec</w:t>
+      </w:r>
+      <w:proofErr w:type="spellEnd"/>
+      <w:r>
+        <w:rPr>
+          <w:lang w:val="en-US"/>
+        </w:rPr>
+        <w:t xml:space="preserve"> file created during the testing phase, detailing the percentage of code covered by tests. The configuration includes patterns for </w:t>
+      </w:r>
+      <w:proofErr w:type="spellStart"/>
       <w:r>
         <w:rPr>
           <w:b/>
@@ -2622,12 +3413,14 @@
         </w:rPr>
         <w:t>execPattern</w:t>
       </w:r>
+      <w:proofErr w:type="spellEnd"/>
       <w:r>
         <w:rPr>
           <w:lang w:val="en-US"/>
         </w:rPr>
         <w:t xml:space="preserve">, </w:t>
       </w:r>
+      <w:proofErr w:type="spellStart"/>
       <w:r>
         <w:rPr>
           <w:b/>
@@ -2636,12 +3429,14 @@
         </w:rPr>
         <w:t>classPattern</w:t>
       </w:r>
+      <w:proofErr w:type="spellEnd"/>
       <w:r>
         <w:rPr>
           <w:lang w:val="en-US"/>
         </w:rPr>
         <w:t xml:space="preserve">, and </w:t>
       </w:r>
+      <w:proofErr w:type="spellStart"/>
       <w:r>
         <w:rPr>
           <w:b/>
@@ -2650,6 +3445,7 @@
         </w:rPr>
         <w:t>sourcePattern</w:t>
       </w:r>
+      <w:proofErr w:type="spellEnd"/>
       <w:r>
         <w:rPr>
           <w:lang w:val="en-US"/>
@@ -2684,7 +3480,7 @@
                     <pic:cNvPicPr/>
                   </pic:nvPicPr>
                   <pic:blipFill>
-                    <a:blip r:embed="rId18"/>
+                    <a:blip r:embed="rId23"/>
                     <a:stretch>
                       <a:fillRect/>
                     </a:stretch>
@@ -2724,6 +3520,7 @@
           <w:bCs/>
           <w:lang w:val="en-US"/>
         </w:rPr>
+        <w:lastRenderedPageBreak/>
         <w:t>Installation stage</w:t>
       </w:r>
     </w:p>
@@ -2751,7 +3548,6 @@
         <w:rPr>
           <w:noProof/>
         </w:rPr>
-        <w:lastRenderedPageBreak/>
         <w:drawing>
           <wp:inline distT="0" distB="0" distL="0" distR="0" wp14:anchorId="53DD02E2" wp14:editId="46A72C5B">
             <wp:extent cx="5400040" cy="2604135"/>
@@ -2768,7 +3564,7 @@
                     <pic:cNvPicPr/>
                   </pic:nvPicPr>
                   <pic:blipFill>
-                    <a:blip r:embed="rId19"/>
+                    <a:blip r:embed="rId24"/>
                     <a:stretch>
                       <a:fillRect/>
                     </a:stretch>
@@ -2901,7 +3697,7 @@
                     <pic:cNvPicPr/>
                   </pic:nvPicPr>
                   <pic:blipFill>
-                    <a:blip r:embed="rId20"/>
+                    <a:blip r:embed="rId25"/>
                     <a:stretch>
                       <a:fillRect/>
                     </a:stretch>
@@ -2933,6 +3729,7 @@
         <w:rPr>
           <w:lang w:val="en-US"/>
         </w:rPr>
+        <w:lastRenderedPageBreak/>
         <w:t xml:space="preserve">The </w:t>
       </w:r>
       <w:r>
@@ -2965,7 +3762,21 @@
         <w:rPr>
           <w:lang w:val="en-US"/>
         </w:rPr>
-        <w:t xml:space="preserve"> command is responsible for creating a Docker image from the specified Dockerfile. The </w:t>
+        <w:t xml:space="preserve"> command is responsible for creating a Docker image from the specified </w:t>
+      </w:r>
+      <w:proofErr w:type="spellStart"/>
+      <w:r>
+        <w:rPr>
+          <w:lang w:val="en-US"/>
+        </w:rPr>
+        <w:t>Dockerfile</w:t>
+      </w:r>
+      <w:proofErr w:type="spellEnd"/>
+      <w:r>
+        <w:rPr>
+          <w:lang w:val="en-US"/>
+        </w:rPr>
+        <w:t xml:space="preserve">. The </w:t>
       </w:r>
       <w:r>
         <w:rPr>
@@ -3160,7 +3971,6 @@
         <w:rPr>
           <w:noProof/>
         </w:rPr>
-        <w:lastRenderedPageBreak/>
         <w:drawing>
           <wp:inline distT="0" distB="0" distL="0" distR="0" wp14:anchorId="467FC03E" wp14:editId="68C7F099">
             <wp:extent cx="5400040" cy="2359660"/>
@@ -3177,7 +3987,7 @@
                     <pic:cNvPicPr/>
                   </pic:nvPicPr>
                   <pic:blipFill>
-                    <a:blip r:embed="rId21"/>
+                    <a:blip r:embed="rId26"/>
                     <a:stretch>
                       <a:fillRect/>
                     </a:stretch>
@@ -3349,6 +4159,7 @@
         </w:rPr>
         <w:t>‘</w:t>
       </w:r>
+      <w:proofErr w:type="spellStart"/>
       <w:r>
         <w:rPr>
           <w:b/>
@@ -3357,6 +4168,7 @@
         </w:rPr>
         <w:t>scp</w:t>
       </w:r>
+      <w:proofErr w:type="spellEnd"/>
       <w:r>
         <w:rPr>
           <w:b/>
@@ -3436,12 +4248,14 @@
         </w:rPr>
         <w:t>‘</w:t>
       </w:r>
+      <w:proofErr w:type="spellStart"/>
       <w:r>
         <w:rPr>
           <w:lang w:val="en-US"/>
         </w:rPr>
         <w:t>nohup</w:t>
       </w:r>
+      <w:proofErr w:type="spellEnd"/>
       <w:r>
         <w:rPr>
           <w:lang w:val="en-US"/>
@@ -3497,7 +4311,7 @@
                     <pic:cNvPicPr/>
                   </pic:nvPicPr>
                   <pic:blipFill>
-                    <a:blip r:embed="rId22"/>
+                    <a:blip r:embed="rId27"/>
                     <a:stretch>
                       <a:fillRect/>
                     </a:stretch>
@@ -3537,6 +4351,7 @@
           <w:bCs/>
           <w:lang w:val="en-US"/>
         </w:rPr>
+        <w:lastRenderedPageBreak/>
         <w:t>Smoke Tests</w:t>
       </w:r>
     </w:p>
@@ -3593,7 +4408,6 @@
         <w:rPr>
           <w:noProof/>
         </w:rPr>
-        <w:lastRenderedPageBreak/>
         <w:drawing>
           <wp:anchor distT="0" distB="0" distL="114300" distR="114300" simplePos="0" relativeHeight="251660288" behindDoc="0" locked="0" layoutInCell="1" allowOverlap="1" wp14:anchorId="5DE28335" wp14:editId="1B72D563">
             <wp:simplePos x="0" y="0"/>
@@ -3618,7 +4432,7 @@
                     <pic:cNvPicPr/>
                   </pic:nvPicPr>
                   <pic:blipFill>
-                    <a:blip r:embed="rId23">
+                    <a:blip r:embed="rId28">
                       <a:extLst>
                         <a:ext uri="{28A0092B-C50C-407E-A947-70E740481C1C}">
                           <a14:useLocalDpi xmlns:a14="http://schemas.microsoft.com/office/drawing/2010/main" val="0"/>
@@ -3662,6 +4476,7 @@
         </w:rPr>
         <w:t>‘</w:t>
       </w:r>
+      <w:proofErr w:type="spellStart"/>
       <w:r>
         <w:rPr>
           <w:b/>
@@ -3672,6 +4487,7 @@
         </w:rPr>
         <w:t>SmokeTest</w:t>
       </w:r>
+      <w:proofErr w:type="spellEnd"/>
       <w:r>
         <w:rPr>
           <w:b/>
@@ -3694,6 +4510,7 @@
         </w:rPr>
         <w:t>‘</w:t>
       </w:r>
+      <w:proofErr w:type="spellStart"/>
       <w:r>
         <w:rPr>
           <w:b/>
@@ -3702,8 +4519,9 @@
           <w:iCs/>
           <w:lang w:val="en-US"/>
         </w:rPr>
-        <w:t>mvn test -Dtest=SmokeTest</w:t>
-      </w:r>
+        <w:t>mvn</w:t>
+      </w:r>
+      <w:proofErr w:type="spellEnd"/>
       <w:r>
         <w:rPr>
           <w:b/>
@@ -3712,8 +4530,9 @@
           <w:iCs/>
           <w:lang w:val="en-US"/>
         </w:rPr>
-        <w:t>’</w:t>
-      </w:r>
+        <w:t xml:space="preserve"> test -Dtest=</w:t>
+      </w:r>
+      <w:proofErr w:type="spellStart"/>
       <w:r>
         <w:rPr>
           <w:b/>
@@ -3722,20 +4541,9 @@
           <w:iCs/>
           <w:lang w:val="en-US"/>
         </w:rPr>
-        <w:t xml:space="preserve"> </w:t>
-      </w:r>
-      <w:r>
-        <w:rPr>
-          <w:lang w:val="en-US"/>
-        </w:rPr>
-        <w:t>instructs Maven to execute only the tests defined in the SmokeTest class, which typically contains basic tests to verify that the application starts up correctly and essential functionalities work as expected</w:t>
-      </w:r>
-      <w:r>
-        <w:rPr>
-          <w:lang w:val="en-US"/>
-        </w:rPr>
-        <w:t>, saving also time on the ‘</w:t>
-      </w:r>
+        <w:t>SmokeTest</w:t>
+      </w:r>
+      <w:proofErr w:type="spellEnd"/>
       <w:r>
         <w:rPr>
           <w:b/>
@@ -3744,7 +4552,65 @@
           <w:iCs/>
           <w:lang w:val="en-US"/>
         </w:rPr>
-        <w:t>mvn test</w:t>
+        <w:t>’</w:t>
+      </w:r>
+      <w:r>
+        <w:rPr>
+          <w:b/>
+          <w:bCs/>
+          <w:i/>
+          <w:iCs/>
+          <w:lang w:val="en-US"/>
+        </w:rPr>
+        <w:t xml:space="preserve"> </w:t>
+      </w:r>
+      <w:r>
+        <w:rPr>
+          <w:lang w:val="en-US"/>
+        </w:rPr>
+        <w:t xml:space="preserve">instructs Maven to execute only the tests defined in the </w:t>
+      </w:r>
+      <w:proofErr w:type="spellStart"/>
+      <w:r>
+        <w:rPr>
+          <w:lang w:val="en-US"/>
+        </w:rPr>
+        <w:t>SmokeTest</w:t>
+      </w:r>
+      <w:proofErr w:type="spellEnd"/>
+      <w:r>
+        <w:rPr>
+          <w:lang w:val="en-US"/>
+        </w:rPr>
+        <w:t xml:space="preserve"> class, which typically contains basic tests to verify that the application starts up correctly and essential functionalities work as expected</w:t>
+      </w:r>
+      <w:r>
+        <w:rPr>
+          <w:lang w:val="en-US"/>
+        </w:rPr>
+        <w:t>, saving also time on the ‘</w:t>
+      </w:r>
+      <w:proofErr w:type="spellStart"/>
+      <w:r>
+        <w:rPr>
+          <w:b/>
+          <w:bCs/>
+          <w:i/>
+          <w:iCs/>
+          <w:lang w:val="en-US"/>
+        </w:rPr>
+        <w:t>mvn</w:t>
+      </w:r>
+      <w:proofErr w:type="spellEnd"/>
+      <w:r>
+        <w:rPr>
+          <w:b/>
+          <w:bCs/>
+          <w:i/>
+          <w:iCs/>
+          <w:lang w:val="en-US"/>
+        </w:rPr>
+        <w:t xml:space="preserve"> test</w:t>
       </w:r>
       <w:r>
         <w:rPr>
@@ -3831,7 +4697,7 @@
                     <pic:cNvPicPr/>
                   </pic:nvPicPr>
                   <pic:blipFill>
-                    <a:blip r:embed="rId24">
+                    <a:blip r:embed="rId29">
                       <a:extLst>
                         <a:ext uri="{28A0092B-C50C-407E-A947-70E740481C1C}">
                           <a14:useLocalDpi xmlns:a14="http://schemas.microsoft.com/office/drawing/2010/main" val="0"/>
@@ -3931,7 +4797,14 @@
         <w:rPr>
           <w:lang w:val="en-US"/>
         </w:rPr>
-        <w:t xml:space="preserve">The pipeline optimization was achieved through three main approaches: skipping unnecessary tests in certain stages, parallelizing unit and integration tests, and utilizing four threads for mutation testing. </w:t>
+        <w:t xml:space="preserve">The pipeline optimization was achieved through three main approaches: skipping unnecessary tests in certain stages, parallelizing unit and integration tests, and utilizing four </w:t>
+      </w:r>
+      <w:r>
+        <w:rPr>
+          <w:lang w:val="en-US"/>
+        </w:rPr>
+        <w:lastRenderedPageBreak/>
+        <w:t xml:space="preserve">threads for mutation testing. </w:t>
       </w:r>
       <w:r>
         <w:rPr>
@@ -3975,7 +4848,6 @@
         <w:rPr>
           <w:lang w:val="en-US"/>
         </w:rPr>
-        <w:lastRenderedPageBreak/>
         <w:t>The skipping strategy involves disabling tests that are not relevant for a specific stage of the pipeline. This is particularly useful in scenarios where running all tests may be unnecessary or redundant. For instance, when building a new feature, one might choose not to execute integration tests that depend on components that have not been changed. This approach reduces the overall execution time of the pipeline, allowing developers to receive quicker feedback on the code status. Additionally, it avoids running tests that have already been validated in previous runs, saving resources and time.</w:t>
       </w:r>
     </w:p>
@@ -4038,7 +4910,7 @@
                     <pic:cNvPicPr/>
                   </pic:nvPicPr>
                   <pic:blipFill>
-                    <a:blip r:embed="rId25"/>
+                    <a:blip r:embed="rId30"/>
                     <a:stretch>
                       <a:fillRect/>
                     </a:stretch>
@@ -4074,12 +4946,27 @@
           <w:bCs/>
           <w:lang w:val="en-US"/>
         </w:rPr>
-        <w:t>3. Utilizing Four Threads for Mutation Testing</w:t>
-      </w:r>
-    </w:p>
-    <w:p>
-      <w:pPr>
-        <w:jc w:val="both"/>
+        <w:t xml:space="preserve">3. Utilizing </w:t>
+      </w:r>
+      <w:r>
+        <w:rPr>
+          <w:b/>
+          <w:bCs/>
+          <w:lang w:val="en-US"/>
+        </w:rPr>
+        <w:t>two</w:t>
+      </w:r>
+      <w:r>
+        <w:rPr>
+          <w:b/>
+          <w:bCs/>
+          <w:lang w:val="en-US"/>
+        </w:rPr>
+        <w:t xml:space="preserve"> Threads for Mutation Testing</w:t>
+      </w:r>
+    </w:p>
+    <w:p>
+      <w:pPr>
         <w:rPr>
           <w:lang w:val="en-US"/>
         </w:rPr>
@@ -4137,7 +5024,13 @@
         <w:rPr>
           <w:lang w:val="en-US"/>
         </w:rPr>
-        <w:t>4):</w:t>
+        <w:t>2</w:t>
+      </w:r>
+      <w:r>
+        <w:rPr>
+          <w:lang w:val="en-US"/>
+        </w:rPr>
+        <w:t>):</w:t>
       </w:r>
       <w:r>
         <w:rPr>
@@ -4165,7 +5058,7 @@
                     <pic:cNvPicPr/>
                   </pic:nvPicPr>
                   <pic:blipFill>
-                    <a:blip r:embed="rId25"/>
+                    <a:blip r:embed="rId30"/>
                     <a:stretch>
                       <a:fillRect/>
                     </a:stretch>
@@ -4196,6 +5089,7 @@
         <w:rPr>
           <w:lang w:val="en-US"/>
         </w:rPr>
+        <w:lastRenderedPageBreak/>
         <w:t>With a single thread:</w:t>
       </w:r>
       <w:r>
@@ -4224,7 +5118,7 @@
                     <pic:cNvPicPr/>
                   </pic:nvPicPr>
                   <pic:blipFill>
-                    <a:blip r:embed="rId26"/>
+                    <a:blip r:embed="rId31"/>
                     <a:stretch>
                       <a:fillRect/>
                     </a:stretch>
@@ -4258,27 +5152,391 @@
         <w:rPr>
           <w:lang w:val="en-US"/>
         </w:rPr>
-        <w:t xml:space="preserve">The use of a single thread resulted in a pipeline duration of 11 minutes and 16 seconds, while employing four threads reduced the time to only 9 minutes and 54 seconds. Although this improvement may seem minor, it translates to a time reduction of approximately </w:t>
-      </w:r>
-      <w:r>
-        <w:rPr>
-          <w:lang w:val="en-US"/>
+        <w:t xml:space="preserve">The use of a single thread resulted in a pipeline duration of 11 minutes and 16 seconds, while employing four threads reduced the time to only 9 minutes and 54 seconds. Although this improvement may seem minor, it translates to a time reduction of approximately 12.13%. In a production environment, even slight optimizations can yield significant cost savings, potentially amounting to </w:t>
+      </w:r>
+      <w:r>
+        <w:rPr>
+          <w:lang w:val="en-US"/>
+        </w:rPr>
+        <w:t>millions</w:t>
+      </w:r>
+      <w:r>
+        <w:rPr>
+          <w:lang w:val="en-US"/>
+        </w:rPr>
+        <w:t>. Therefore, it is essential to keep pipeline runtimes as low as possible, making such enhancements a best practice for efficient development and deployment processes.</w:t>
+      </w:r>
+      <w:r>
+        <w:rPr>
+          <w:b/>
+          <w:bCs/>
+          <w:lang w:val="en-US"/>
+        </w:rPr>
+        <w:br/>
+      </w:r>
+      <w:r>
+        <w:rPr>
+          <w:b/>
+          <w:bCs/>
+          <w:lang w:val="en-US"/>
+        </w:rPr>
+        <w:br/>
+      </w:r>
+      <w:r>
+        <w:rPr>
+          <w:b/>
+          <w:bCs/>
+          <w:lang w:val="en-US"/>
+        </w:rPr>
+        <w:t>Conclusion</w:t>
+      </w:r>
+    </w:p>
+    <w:p>
+      <w:pPr>
+        <w:jc w:val="both"/>
+        <w:rPr>
+          <w:lang w:val="en-US"/>
+        </w:rPr>
+      </w:pPr>
+      <w:r>
+        <w:rPr>
+          <w:lang w:val="en-US"/>
+        </w:rPr>
+        <w:t>Implementing these optimizations results in a more agile and responsive pipeline that not only reduces execution time but also improves the effectiveness of problem detection and resolution. The use of skips for unnecessary tests, the parallelization of tests, and the employment of multiple threads for mutation testing contribute to a more efficient development process, promoting a continuous development cycle and higher quality in delivered code. These improvements are crucial in an agile development environment, where speed and quality are essential for project success.</w:t>
+      </w:r>
+    </w:p>
+    <w:p>
+      <w:pPr>
+        <w:rPr>
+          <w:b/>
+          <w:bCs/>
+          <w:lang w:val="en-US"/>
+        </w:rPr>
+      </w:pPr>
+      <w:r>
+        <w:rPr>
+          <w:b/>
+          <w:bCs/>
+          <w:lang w:val="en-US"/>
+        </w:rPr>
+        <w:t xml:space="preserve">Possible improvements on </w:t>
+      </w:r>
+      <w:proofErr w:type="gramStart"/>
+      <w:r>
+        <w:rPr>
+          <w:lang w:val="en-US"/>
+        </w:rPr>
+        <w:t>next</w:t>
+      </w:r>
+      <w:proofErr w:type="gramEnd"/>
+      <w:r>
+        <w:rPr>
+          <w:b/>
+          <w:bCs/>
+          <w:lang w:val="en-US"/>
+        </w:rPr>
+        <w:t xml:space="preserve"> iteration:</w:t>
+      </w:r>
+    </w:p>
+    <w:p>
+      <w:pPr>
+        <w:jc w:val="both"/>
+        <w:rPr>
+          <w:lang w:val="en-US"/>
+        </w:rPr>
+      </w:pPr>
+      <w:r>
+        <w:rPr>
+          <w:lang w:val="en-US"/>
+        </w:rPr>
+        <w:t>For the next iteration, we should explore further enhancements to parallelism by identifying additional stages that can be parallelized to optimize runtime. Additionally, researching alternative code analysis tools could provide insights into more efficient solutions. Finally, a thorough review of all pipeline steps will help determine if any are redundant or unnecessary, streamlining the overall process.</w:t>
+      </w:r>
+    </w:p>
+    <w:p>
+      <w:pPr>
+        <w:jc w:val="both"/>
+        <w:rPr>
+          <w:b/>
+          <w:bCs/>
+          <w:lang w:val="en-US"/>
+        </w:rPr>
+      </w:pPr>
+      <w:r>
+        <w:rPr>
+          <w:b/>
+          <w:bCs/>
+          <w:lang w:val="en-US"/>
+        </w:rPr>
+        <w:t>Metrics</w:t>
+      </w:r>
+    </w:p>
+    <w:p>
+      <w:pPr>
+        <w:jc w:val="both"/>
+        <w:rPr>
+          <w:b/>
+          <w:bCs/>
+          <w:lang w:val="en-US"/>
+        </w:rPr>
+      </w:pPr>
+      <w:r>
+        <w:rPr>
+          <w:b/>
+          <w:bCs/>
+          <w:lang w:val="en-US"/>
+        </w:rPr>
+        <w:t>With all stages f</w:t>
+      </w:r>
+      <w:r>
+        <w:rPr>
+          <w:b/>
+          <w:bCs/>
+          <w:lang w:val="en-US"/>
+        </w:rPr>
+        <w:t>inal time: 9:17m</w:t>
+      </w:r>
+    </w:p>
+    <w:p>
+      <w:pPr>
+        <w:jc w:val="both"/>
+        <w:rPr>
+          <w:b/>
+          <w:bCs/>
+          <w:lang w:val="en-US"/>
+        </w:rPr>
+      </w:pPr>
+      <w:r>
+        <w:rPr>
+          <w:noProof/>
+        </w:rPr>
+        <w:drawing>
+          <wp:anchor distT="0" distB="0" distL="114300" distR="114300" simplePos="0" relativeHeight="251666432" behindDoc="0" locked="0" layoutInCell="1" allowOverlap="1" wp14:anchorId="097769C8" wp14:editId="2CD85DE4">
+            <wp:simplePos x="1076325" y="5372100"/>
+            <wp:positionH relativeFrom="column">
+              <wp:align>left</wp:align>
+            </wp:positionH>
+            <wp:positionV relativeFrom="paragraph">
+              <wp:align>top</wp:align>
+            </wp:positionV>
+            <wp:extent cx="5400040" cy="1266190"/>
+            <wp:effectExtent l="0" t="0" r="0" b="0"/>
+            <wp:wrapSquare wrapText="bothSides"/>
+            <wp:docPr id="1355252748" name="Imagem 1" descr="Uma imagem com texto, file, Tipo de letra, Gráfico&#10;&#10;Descrição gerada automaticamente"/>
+            <wp:cNvGraphicFramePr>
+              <a:graphicFrameLocks xmlns:a="http://schemas.openxmlformats.org/drawingml/2006/main" noChangeAspect="1"/>
+            </wp:cNvGraphicFramePr>
+            <a:graphic xmlns:a="http://schemas.openxmlformats.org/drawingml/2006/main">
+              <a:graphicData uri="http://schemas.openxmlformats.org/drawingml/2006/picture">
+                <pic:pic xmlns:pic="http://schemas.openxmlformats.org/drawingml/2006/picture">
+                  <pic:nvPicPr>
+                    <pic:cNvPr id="1355252748" name="Imagem 1" descr="Uma imagem com texto, file, Tipo de letra, Gráfico&#10;&#10;Descrição gerada automaticamente"/>
+                    <pic:cNvPicPr/>
+                  </pic:nvPicPr>
+                  <pic:blipFill>
+                    <a:blip r:embed="rId15" cstate="print">
+                      <a:extLst>
+                        <a:ext uri="{28A0092B-C50C-407E-A947-70E740481C1C}">
+                          <a14:useLocalDpi xmlns:a14="http://schemas.microsoft.com/office/drawing/2010/main" val="0"/>
+                        </a:ext>
+                      </a:extLst>
+                    </a:blip>
+                    <a:stretch>
+                      <a:fillRect/>
+                    </a:stretch>
+                  </pic:blipFill>
+                  <pic:spPr>
+                    <a:xfrm>
+                      <a:off x="0" y="0"/>
+                      <a:ext cx="5400040" cy="1266190"/>
+                    </a:xfrm>
+                    <a:prstGeom prst="rect">
+                      <a:avLst/>
+                    </a:prstGeom>
+                  </pic:spPr>
+                </pic:pic>
+              </a:graphicData>
+            </a:graphic>
+          </wp:anchor>
+        </w:drawing>
+      </w:r>
+    </w:p>
+    <w:p>
+      <w:pPr>
+        <w:rPr>
+          <w:b/>
+          <w:bCs/>
+          <w:lang w:val="en-US"/>
+        </w:rPr>
+      </w:pPr>
+      <w:r>
+        <w:rPr>
+          <w:noProof/>
         </w:rPr>
         <w:lastRenderedPageBreak/>
-        <w:t xml:space="preserve">12.13%. In a production environment, even slight optimizations can yield significant cost savings, potentially amounting to </w:t>
-      </w:r>
-      <w:r>
-        <w:rPr>
-          <w:lang w:val="en-US"/>
-        </w:rPr>
-        <w:t>millions</w:t>
-      </w:r>
-      <w:r>
-        <w:rPr>
-          <w:lang w:val="en-US"/>
-        </w:rPr>
-        <w:t>. Therefore, it is essential to keep pipeline runtimes as low as possible, making such enhancements a best practice for efficient development and deployment processes.</w:t>
-      </w:r>
+        <w:drawing>
+          <wp:anchor distT="0" distB="0" distL="114300" distR="114300" simplePos="0" relativeHeight="251668480" behindDoc="0" locked="0" layoutInCell="1" allowOverlap="1" wp14:anchorId="1C0CC7FD" wp14:editId="44DD5167">
+            <wp:simplePos x="0" y="0"/>
+            <wp:positionH relativeFrom="column">
+              <wp:posOffset>-4445</wp:posOffset>
+            </wp:positionH>
+            <wp:positionV relativeFrom="paragraph">
+              <wp:posOffset>436880</wp:posOffset>
+            </wp:positionV>
+            <wp:extent cx="5447665" cy="274320"/>
+            <wp:effectExtent l="0" t="0" r="635" b="0"/>
+            <wp:wrapSquare wrapText="bothSides"/>
+            <wp:docPr id="359550183" name="Imagem 1"/>
+            <wp:cNvGraphicFramePr>
+              <a:graphicFrameLocks xmlns:a="http://schemas.openxmlformats.org/drawingml/2006/main" noChangeAspect="1"/>
+            </wp:cNvGraphicFramePr>
+            <a:graphic xmlns:a="http://schemas.openxmlformats.org/drawingml/2006/main">
+              <a:graphicData uri="http://schemas.openxmlformats.org/drawingml/2006/picture">
+                <pic:pic xmlns:pic="http://schemas.openxmlformats.org/drawingml/2006/picture">
+                  <pic:nvPicPr>
+                    <pic:cNvPr id="359550183" name=""/>
+                    <pic:cNvPicPr/>
+                  </pic:nvPicPr>
+                  <pic:blipFill>
+                    <a:blip r:embed="rId32">
+                      <a:extLst>
+                        <a:ext uri="{28A0092B-C50C-407E-A947-70E740481C1C}">
+                          <a14:useLocalDpi xmlns:a14="http://schemas.microsoft.com/office/drawing/2010/main" val="0"/>
+                        </a:ext>
+                      </a:extLst>
+                    </a:blip>
+                    <a:stretch>
+                      <a:fillRect/>
+                    </a:stretch>
+                  </pic:blipFill>
+                  <pic:spPr>
+                    <a:xfrm>
+                      <a:off x="0" y="0"/>
+                      <a:ext cx="5447665" cy="274320"/>
+                    </a:xfrm>
+                    <a:prstGeom prst="rect">
+                      <a:avLst/>
+                    </a:prstGeom>
+                  </pic:spPr>
+                </pic:pic>
+              </a:graphicData>
+            </a:graphic>
+            <wp14:sizeRelH relativeFrom="margin">
+              <wp14:pctWidth>0</wp14:pctWidth>
+            </wp14:sizeRelH>
+          </wp:anchor>
+        </w:drawing>
+      </w:r>
+      <w:r>
+        <w:rPr>
+          <w:noProof/>
+        </w:rPr>
+        <w:drawing>
+          <wp:anchor distT="0" distB="0" distL="114300" distR="114300" simplePos="0" relativeHeight="251667456" behindDoc="0" locked="0" layoutInCell="1" allowOverlap="1" wp14:anchorId="43F3195D" wp14:editId="7988ADDD">
+            <wp:simplePos x="0" y="0"/>
+            <wp:positionH relativeFrom="column">
+              <wp:posOffset>43815</wp:posOffset>
+            </wp:positionH>
+            <wp:positionV relativeFrom="paragraph">
+              <wp:posOffset>728980</wp:posOffset>
+            </wp:positionV>
+            <wp:extent cx="5400040" cy="1412875"/>
+            <wp:effectExtent l="0" t="0" r="0" b="0"/>
+            <wp:wrapSquare wrapText="bothSides"/>
+            <wp:docPr id="1916788318" name="Imagem 1" descr="Uma imagem com file, texto, Gráfico, Tipo de letra&#10;&#10;Descrição gerada automaticamente"/>
+            <wp:cNvGraphicFramePr>
+              <a:graphicFrameLocks xmlns:a="http://schemas.openxmlformats.org/drawingml/2006/main" noChangeAspect="1"/>
+            </wp:cNvGraphicFramePr>
+            <a:graphic xmlns:a="http://schemas.openxmlformats.org/drawingml/2006/main">
+              <a:graphicData uri="http://schemas.openxmlformats.org/drawingml/2006/picture">
+                <pic:pic xmlns:pic="http://schemas.openxmlformats.org/drawingml/2006/picture">
+                  <pic:nvPicPr>
+                    <pic:cNvPr id="1916788318" name="Imagem 1" descr="Uma imagem com file, texto, Gráfico, Tipo de letra&#10;&#10;Descrição gerada automaticamente"/>
+                    <pic:cNvPicPr/>
+                  </pic:nvPicPr>
+                  <pic:blipFill>
+                    <a:blip r:embed="rId33" cstate="print">
+                      <a:extLst>
+                        <a:ext uri="{28A0092B-C50C-407E-A947-70E740481C1C}">
+                          <a14:useLocalDpi xmlns:a14="http://schemas.microsoft.com/office/drawing/2010/main" val="0"/>
+                        </a:ext>
+                      </a:extLst>
+                    </a:blip>
+                    <a:stretch>
+                      <a:fillRect/>
+                    </a:stretch>
+                  </pic:blipFill>
+                  <pic:spPr>
+                    <a:xfrm>
+                      <a:off x="0" y="0"/>
+                      <a:ext cx="5400040" cy="1412875"/>
+                    </a:xfrm>
+                    <a:prstGeom prst="rect">
+                      <a:avLst/>
+                    </a:prstGeom>
+                  </pic:spPr>
+                </pic:pic>
+              </a:graphicData>
+            </a:graphic>
+          </wp:anchor>
+        </w:drawing>
+      </w:r>
+      <w:r>
+        <w:rPr>
+          <w:b/>
+          <w:bCs/>
+          <w:lang w:val="en-US"/>
+        </w:rPr>
+        <w:t>All stages without optimization</w:t>
+      </w:r>
+      <w:r>
+        <w:rPr>
+          <w:b/>
+          <w:bCs/>
+          <w:lang w:val="en-US"/>
+        </w:rPr>
+        <w:t xml:space="preserve">: </w:t>
+      </w:r>
+      <w:r>
+        <w:rPr>
+          <w:b/>
+          <w:bCs/>
+          <w:lang w:val="en-US"/>
+        </w:rPr>
+        <w:t>11</w:t>
+      </w:r>
+      <w:r>
+        <w:rPr>
+          <w:b/>
+          <w:bCs/>
+          <w:lang w:val="en-US"/>
+        </w:rPr>
+        <w:t>:1</w:t>
+      </w:r>
+      <w:r>
+        <w:rPr>
+          <w:b/>
+          <w:bCs/>
+          <w:lang w:val="en-US"/>
+        </w:rPr>
+        <w:t>6</w:t>
+      </w:r>
+      <w:r>
+        <w:rPr>
+          <w:b/>
+          <w:bCs/>
+          <w:lang w:val="en-US"/>
+        </w:rPr>
+        <w:t>m</w:t>
+      </w:r>
+    </w:p>
+    <w:p>
+      <w:pPr>
+        <w:rPr>
+          <w:b/>
+          <w:bCs/>
+          <w:lang w:val="en-US"/>
+        </w:rPr>
+      </w:pPr>
       <w:r>
         <w:rPr>
           <w:b/>
@@ -4287,6 +5545,173 @@
         </w:rPr>
         <w:br/>
       </w:r>
+    </w:p>
+    <w:p>
+      <w:pPr>
+        <w:rPr>
+          <w:b/>
+          <w:bCs/>
+          <w:lang w:val="en-US"/>
+        </w:rPr>
+      </w:pPr>
+    </w:p>
+    <w:p>
+      <w:pPr>
+        <w:rPr>
+          <w:b/>
+          <w:bCs/>
+          <w:lang w:val="en-US"/>
+        </w:rPr>
+      </w:pPr>
+      <w:r>
+        <w:rPr>
+          <w:noProof/>
+        </w:rPr>
+        <w:drawing>
+          <wp:anchor distT="0" distB="0" distL="114300" distR="114300" simplePos="0" relativeHeight="251669504" behindDoc="0" locked="0" layoutInCell="1" allowOverlap="1" wp14:anchorId="2B76B39A" wp14:editId="759AD10D">
+            <wp:simplePos x="0" y="0"/>
+            <wp:positionH relativeFrom="column">
+              <wp:posOffset>-432435</wp:posOffset>
+            </wp:positionH>
+            <wp:positionV relativeFrom="paragraph">
+              <wp:posOffset>281305</wp:posOffset>
+            </wp:positionV>
+            <wp:extent cx="6396355" cy="2876550"/>
+            <wp:effectExtent l="0" t="0" r="4445" b="0"/>
+            <wp:wrapSquare wrapText="bothSides"/>
+            <wp:docPr id="22553244" name="Imagem 1" descr="Uma imagem com captura de ecrã, texto, file, Gráfico&#10;&#10;Descrição gerada automaticamente"/>
+            <wp:cNvGraphicFramePr>
+              <a:graphicFrameLocks xmlns:a="http://schemas.openxmlformats.org/drawingml/2006/main" noChangeAspect="1"/>
+            </wp:cNvGraphicFramePr>
+            <a:graphic xmlns:a="http://schemas.openxmlformats.org/drawingml/2006/main">
+              <a:graphicData uri="http://schemas.openxmlformats.org/drawingml/2006/picture">
+                <pic:pic xmlns:pic="http://schemas.openxmlformats.org/drawingml/2006/picture">
+                  <pic:nvPicPr>
+                    <pic:cNvPr id="22553244" name="Imagem 1" descr="Uma imagem com captura de ecrã, texto, file, Gráfico&#10;&#10;Descrição gerada automaticamente"/>
+                    <pic:cNvPicPr/>
+                  </pic:nvPicPr>
+                  <pic:blipFill>
+                    <a:blip r:embed="rId34">
+                      <a:extLst>
+                        <a:ext uri="{28A0092B-C50C-407E-A947-70E740481C1C}">
+                          <a14:useLocalDpi xmlns:a14="http://schemas.microsoft.com/office/drawing/2010/main" val="0"/>
+                        </a:ext>
+                      </a:extLst>
+                    </a:blip>
+                    <a:stretch>
+                      <a:fillRect/>
+                    </a:stretch>
+                  </pic:blipFill>
+                  <pic:spPr>
+                    <a:xfrm>
+                      <a:off x="0" y="0"/>
+                      <a:ext cx="6396355" cy="2876550"/>
+                    </a:xfrm>
+                    <a:prstGeom prst="rect">
+                      <a:avLst/>
+                    </a:prstGeom>
+                  </pic:spPr>
+                </pic:pic>
+              </a:graphicData>
+            </a:graphic>
+          </wp:anchor>
+        </w:drawing>
+      </w:r>
+      <w:r>
+        <w:rPr>
+          <w:b/>
+          <w:bCs/>
+          <w:lang w:val="en-US"/>
+        </w:rPr>
+        <w:t>Test coverage evolution:</w:t>
+      </w:r>
+    </w:p>
+    <w:p>
+      <w:pPr>
+        <w:rPr>
+          <w:b/>
+          <w:bCs/>
+          <w:lang w:val="en-US"/>
+        </w:rPr>
+      </w:pPr>
+    </w:p>
+    <w:p>
+      <w:pPr>
+        <w:rPr>
+          <w:b/>
+          <w:bCs/>
+          <w:lang w:val="en-US"/>
+        </w:rPr>
+      </w:pPr>
+      <w:r>
+        <w:rPr>
+          <w:noProof/>
+        </w:rPr>
+        <w:lastRenderedPageBreak/>
+        <w:drawing>
+          <wp:anchor distT="0" distB="0" distL="114300" distR="114300" simplePos="0" relativeHeight="251670528" behindDoc="0" locked="0" layoutInCell="1" allowOverlap="1" wp14:anchorId="765D61AF" wp14:editId="322D2089">
+            <wp:simplePos x="0" y="0"/>
+            <wp:positionH relativeFrom="column">
+              <wp:posOffset>-457200</wp:posOffset>
+            </wp:positionH>
+            <wp:positionV relativeFrom="paragraph">
+              <wp:posOffset>466725</wp:posOffset>
+            </wp:positionV>
+            <wp:extent cx="6282690" cy="3171825"/>
+            <wp:effectExtent l="0" t="0" r="3810" b="9525"/>
+            <wp:wrapSquare wrapText="bothSides"/>
+            <wp:docPr id="1613664199" name="Imagem 1" descr="Uma imagem com texto, captura de ecrã, software, Tipo de letra&#10;&#10;Descrição gerada automaticamente"/>
+            <wp:cNvGraphicFramePr>
+              <a:graphicFrameLocks xmlns:a="http://schemas.openxmlformats.org/drawingml/2006/main" noChangeAspect="1"/>
+            </wp:cNvGraphicFramePr>
+            <a:graphic xmlns:a="http://schemas.openxmlformats.org/drawingml/2006/main">
+              <a:graphicData uri="http://schemas.openxmlformats.org/drawingml/2006/picture">
+                <pic:pic xmlns:pic="http://schemas.openxmlformats.org/drawingml/2006/picture">
+                  <pic:nvPicPr>
+                    <pic:cNvPr id="1613664199" name="Imagem 1" descr="Uma imagem com texto, captura de ecrã, software, Tipo de letra&#10;&#10;Descrição gerada automaticamente"/>
+                    <pic:cNvPicPr/>
+                  </pic:nvPicPr>
+                  <pic:blipFill>
+                    <a:blip r:embed="rId35">
+                      <a:extLst>
+                        <a:ext uri="{28A0092B-C50C-407E-A947-70E740481C1C}">
+                          <a14:useLocalDpi xmlns:a14="http://schemas.microsoft.com/office/drawing/2010/main" val="0"/>
+                        </a:ext>
+                      </a:extLst>
+                    </a:blip>
+                    <a:stretch>
+                      <a:fillRect/>
+                    </a:stretch>
+                  </pic:blipFill>
+                  <pic:spPr>
+                    <a:xfrm>
+                      <a:off x="0" y="0"/>
+                      <a:ext cx="6282690" cy="3171825"/>
+                    </a:xfrm>
+                    <a:prstGeom prst="rect">
+                      <a:avLst/>
+                    </a:prstGeom>
+                  </pic:spPr>
+                </pic:pic>
+              </a:graphicData>
+            </a:graphic>
+            <wp14:sizeRelH relativeFrom="margin">
+              <wp14:pctWidth>0</wp14:pctWidth>
+            </wp14:sizeRelH>
+            <wp14:sizeRelV relativeFrom="margin">
+              <wp14:pctHeight>0</wp14:pctHeight>
+            </wp14:sizeRelV>
+          </wp:anchor>
+        </w:drawing>
+      </w:r>
+      <w:r>
+        <w:rPr>
+          <w:b/>
+          <w:bCs/>
+          <w:lang w:val="en-US"/>
+        </w:rPr>
+        <w:t>Static Analysis Metrics:</w:t>
+      </w:r>
       <w:r>
         <w:rPr>
           <w:b/>
@@ -4295,75 +5720,15 @@
         </w:rPr>
         <w:br/>
       </w:r>
-      <w:r>
-        <w:rPr>
-          <w:b/>
-          <w:bCs/>
-          <w:lang w:val="en-US"/>
-        </w:rPr>
-        <w:t>Conclusion</w:t>
-      </w:r>
-    </w:p>
-    <w:p>
-      <w:pPr>
-        <w:jc w:val="both"/>
-        <w:rPr>
-          <w:lang w:val="en-US"/>
-        </w:rPr>
-      </w:pPr>
-      <w:r>
-        <w:rPr>
-          <w:lang w:val="en-US"/>
-        </w:rPr>
-        <w:t>Implementing these optimizations results in a more agile and responsive pipeline that not only reduces execution time but also improves the effectiveness of problem detection and resolution. The use of skips for unnecessary tests, the parallelization of tests, and the employment of multiple threads for mutation testing contribute to a more efficient development process, promoting a continuous development cycle and higher quality in delivered code. These improvements are crucial in an agile development environment, where speed and quality are essential for project success.</w:t>
-      </w:r>
-    </w:p>
-    <w:p>
-      <w:pPr>
-        <w:rPr>
-          <w:b/>
-          <w:bCs/>
-          <w:lang w:val="en-US"/>
-        </w:rPr>
-      </w:pPr>
-      <w:r>
-        <w:rPr>
-          <w:b/>
-          <w:bCs/>
-          <w:lang w:val="en-US"/>
-        </w:rPr>
-        <w:t xml:space="preserve">Possible improvements on </w:t>
-      </w:r>
-      <w:proofErr w:type="gramStart"/>
-      <w:r>
-        <w:rPr>
-          <w:lang w:val="en-US"/>
-        </w:rPr>
-        <w:t>next</w:t>
-      </w:r>
-      <w:proofErr w:type="gramEnd"/>
-      <w:r>
-        <w:rPr>
-          <w:b/>
-          <w:bCs/>
-          <w:lang w:val="en-US"/>
-        </w:rPr>
-        <w:t xml:space="preserve"> iteration:</w:t>
-      </w:r>
-    </w:p>
-    <w:p>
-      <w:pPr>
-        <w:jc w:val="both"/>
-        <w:rPr>
-          <w:lang w:val="en-US"/>
-        </w:rPr>
-      </w:pPr>
-      <w:r>
-        <w:rPr>
-          <w:lang w:val="en-US"/>
-        </w:rPr>
-        <w:t>For the next iteration, we should explore further enhancements to parallelism by identifying additional stages that can be parallelized to optimize runtime. Additionally, researching alternative code analysis tools could provide insights into more efficient solutions. Finally, a thorough review of all pipeline steps will help determine if any are redundant or unnecessary, streamlining the overall process.</w:t>
-      </w:r>
+    </w:p>
+    <w:p>
+      <w:pPr>
+        <w:rPr>
+          <w:b/>
+          <w:bCs/>
+          <w:lang w:val="en-US"/>
+        </w:rPr>
+      </w:pPr>
     </w:p>
     <w:sectPr>
       <w:pgSz w:w="11906" w:h="16838"/>
@@ -6698,6 +8063,7 @@
   <w:style w:type="paragraph" w:default="1" w:styleId="Normal">
     <w:name w:val="Normal"/>
     <w:qFormat/>
+    <w:rsid w:val="002A40C8"/>
   </w:style>
   <w:style w:type="paragraph" w:styleId="Ttulo1">
     <w:name w:val="heading 1"/>
@@ -6897,7 +8263,6 @@
   <w:style w:type="character" w:default="1" w:styleId="Tipodeletrapredefinidodopargrafo">
     <w:name w:val="Default Paragraph Font"/>
     <w:uiPriority w:val="1"/>
-    <w:semiHidden/>
     <w:unhideWhenUsed/>
   </w:style>
   <w:style w:type="table" w:default="1" w:styleId="Tabelanormal">

</xml_diff>

<commit_message>
Bug fix on RelationalReaderRepositoryImpl
</commit_message>
<xml_diff>
--- a/psoft-project-2024-g1/Docs/ODSOFT1.docx
+++ b/psoft-project-2024-g1/Docs/ODSOFT1.docx
@@ -462,12 +462,21 @@
           <w:lang w:val="en-US"/>
         </w:rPr>
       </w:pPr>
+      <w:proofErr w:type="spellStart"/>
       <w:r>
         <w:rPr>
           <w:rStyle w:val="Forte"/>
           <w:lang w:val="en-US"/>
         </w:rPr>
-        <w:t>JaCoCo Plugin</w:t>
+        <w:t>JaCoCo</w:t>
+      </w:r>
+      <w:proofErr w:type="spellEnd"/>
+      <w:r>
+        <w:rPr>
+          <w:rStyle w:val="Forte"/>
+          <w:lang w:val="en-US"/>
+        </w:rPr>
+        <w:t xml:space="preserve"> Plugin</w:t>
       </w:r>
       <w:r>
         <w:rPr>
@@ -708,8 +717,20 @@
           <w:iCs/>
           <w:lang w:val="en-US"/>
         </w:rPr>
-        <w:t>checkout scm</w:t>
-      </w:r>
+        <w:t xml:space="preserve">checkout </w:t>
+      </w:r>
+      <w:proofErr w:type="spellStart"/>
+      <w:r>
+        <w:rPr>
+          <w:b/>
+          <w:bCs/>
+          <w:i/>
+          <w:iCs/>
+          <w:lang w:val="en-US"/>
+        </w:rPr>
+        <w:t>scm</w:t>
+      </w:r>
+      <w:proofErr w:type="spellEnd"/>
       <w:r>
         <w:rPr>
           <w:b/>
@@ -842,21 +863,72 @@
       </w:pPr>
       <w:r>
         <w:rPr>
+          <w:b/>
+          <w:bCs/>
+          <w:lang w:val="en-US"/>
+        </w:rPr>
+        <w:t>‘</w:t>
+      </w:r>
+      <w:r>
+        <w:rPr>
+          <w:b/>
+          <w:bCs/>
+          <w:lang w:val="en-US"/>
+        </w:rPr>
+        <w:t>-</w:t>
+      </w:r>
+      <w:proofErr w:type="spellStart"/>
+      <w:r>
+        <w:rPr>
+          <w:b/>
+          <w:bCs/>
+          <w:lang w:val="en-US"/>
+        </w:rPr>
+        <w:t>DskipTests</w:t>
+      </w:r>
+      <w:proofErr w:type="spellEnd"/>
+      <w:r>
+        <w:rPr>
+          <w:b/>
+          <w:bCs/>
+          <w:lang w:val="en-US"/>
+        </w:rPr>
+        <w:t>’</w:t>
+      </w:r>
+      <w:r>
+        <w:rPr>
+          <w:lang w:val="en-US"/>
+        </w:rPr>
+        <w:t xml:space="preserve"> This option skips test execution, which saves time during the build phase by focusing solely on creating the package without validating it through tests</w:t>
+      </w:r>
+      <w:r>
+        <w:rPr>
+          <w:lang w:val="en-US"/>
+        </w:rPr>
+        <w:t>, what we are going to do next</w:t>
+      </w:r>
+      <w:r>
+        <w:rPr>
+          <w:lang w:val="en-US"/>
+        </w:rPr>
+        <w:t>.</w:t>
+      </w:r>
+    </w:p>
+    <w:p>
+      <w:pPr>
+        <w:rPr>
+          <w:lang w:val="en-US"/>
+        </w:rPr>
+      </w:pPr>
+      <w:r>
+        <w:rPr>
           <w:noProof/>
         </w:rPr>
         <w:drawing>
-          <wp:anchor distT="0" distB="0" distL="114300" distR="114300" simplePos="0" relativeHeight="251665408" behindDoc="0" locked="0" layoutInCell="1" allowOverlap="1" wp14:anchorId="2201CCD0" wp14:editId="1F9625A1">
-            <wp:simplePos x="0" y="0"/>
-            <wp:positionH relativeFrom="column">
-              <wp:posOffset>224790</wp:posOffset>
-            </wp:positionH>
-            <wp:positionV relativeFrom="paragraph">
-              <wp:posOffset>603250</wp:posOffset>
-            </wp:positionV>
-            <wp:extent cx="4914265" cy="2828290"/>
-            <wp:effectExtent l="0" t="0" r="635" b="0"/>
-            <wp:wrapSquare wrapText="bothSides"/>
-            <wp:docPr id="796486932" name="Imagem 1" descr="Uma imagem com texto, captura de ecrã, Tipo de letra, algebra&#10;&#10;Descrição gerada automaticamente"/>
+          <wp:inline distT="0" distB="0" distL="0" distR="0" wp14:anchorId="193DDC8D" wp14:editId="718BB928">
+            <wp:extent cx="4457700" cy="2828925"/>
+            <wp:effectExtent l="0" t="0" r="0" b="9525"/>
+            <wp:docPr id="84219581" name="Imagem 1" descr="Uma imagem com texto, captura de ecrã, Tipo de letra, número&#10;&#10;Descrição gerada automaticamente"/>
             <wp:cNvGraphicFramePr>
               <a:graphicFrameLocks xmlns:a="http://schemas.openxmlformats.org/drawingml/2006/main" noChangeAspect="1"/>
             </wp:cNvGraphicFramePr>
@@ -864,17 +936,11 @@
               <a:graphicData uri="http://schemas.openxmlformats.org/drawingml/2006/picture">
                 <pic:pic xmlns:pic="http://schemas.openxmlformats.org/drawingml/2006/picture">
                   <pic:nvPicPr>
-                    <pic:cNvPr id="796486932" name="Imagem 1" descr="Uma imagem com texto, captura de ecrã, Tipo de letra, algebra&#10;&#10;Descrição gerada automaticamente"/>
+                    <pic:cNvPr id="84219581" name="Imagem 1" descr="Uma imagem com texto, captura de ecrã, Tipo de letra, número&#10;&#10;Descrição gerada automaticamente"/>
                     <pic:cNvPicPr/>
                   </pic:nvPicPr>
                   <pic:blipFill>
-                    <a:blip r:embed="rId9">
-                      <a:extLst>
-                        <a:ext uri="{28A0092B-C50C-407E-A947-70E740481C1C}">
-                          <a14:useLocalDpi xmlns:a14="http://schemas.microsoft.com/office/drawing/2010/main" val="0"/>
-                        </a:ext>
-                      </a:extLst>
-                    </a:blip>
+                    <a:blip r:embed="rId9"/>
                     <a:stretch>
                       <a:fillRect/>
                     </a:stretch>
@@ -882,7 +948,7 @@
                   <pic:spPr>
                     <a:xfrm>
                       <a:off x="0" y="0"/>
-                      <a:ext cx="4914265" cy="2828290"/>
+                      <a:ext cx="4457700" cy="2828925"/>
                     </a:xfrm>
                     <a:prstGeom prst="rect">
                       <a:avLst/>
@@ -891,58 +957,9 @@
                 </pic:pic>
               </a:graphicData>
             </a:graphic>
-          </wp:anchor>
+          </wp:inline>
         </w:drawing>
       </w:r>
-      <w:r>
-        <w:rPr>
-          <w:b/>
-          <w:bCs/>
-          <w:lang w:val="en-US"/>
-        </w:rPr>
-        <w:t>‘</w:t>
-      </w:r>
-      <w:r>
-        <w:rPr>
-          <w:b/>
-          <w:bCs/>
-          <w:lang w:val="en-US"/>
-        </w:rPr>
-        <w:t>-DskipTests</w:t>
-      </w:r>
-      <w:r>
-        <w:rPr>
-          <w:b/>
-          <w:bCs/>
-          <w:lang w:val="en-US"/>
-        </w:rPr>
-        <w:t>’</w:t>
-      </w:r>
-      <w:r>
-        <w:rPr>
-          <w:lang w:val="en-US"/>
-        </w:rPr>
-        <w:t xml:space="preserve"> This option skips test execution, which saves time during the build phase by focusing solely on creating the package without validating it through tests</w:t>
-      </w:r>
-      <w:r>
-        <w:rPr>
-          <w:lang w:val="en-US"/>
-        </w:rPr>
-        <w:t>, what we are going to do next</w:t>
-      </w:r>
-      <w:r>
-        <w:rPr>
-          <w:lang w:val="en-US"/>
-        </w:rPr>
-        <w:t>.</w:t>
-      </w:r>
-    </w:p>
-    <w:p>
-      <w:pPr>
-        <w:rPr>
-          <w:lang w:val="en-US"/>
-        </w:rPr>
-      </w:pPr>
     </w:p>
     <w:p>
       <w:pPr>
@@ -1283,6 +1300,7 @@
         </w:rPr>
         <w:t xml:space="preserve">Command: </w:t>
       </w:r>
+      <w:proofErr w:type="spellStart"/>
       <w:r>
         <w:rPr>
           <w:b/>
@@ -1291,7 +1309,18 @@
           <w:iCs/>
           <w:lang w:val="en-US"/>
         </w:rPr>
-        <w:t>mvn test</w:t>
+        <w:t>mvn</w:t>
+      </w:r>
+      <w:proofErr w:type="spellEnd"/>
+      <w:r>
+        <w:rPr>
+          <w:b/>
+          <w:bCs/>
+          <w:i/>
+          <w:iCs/>
+          <w:lang w:val="en-US"/>
+        </w:rPr>
+        <w:t xml:space="preserve"> test</w:t>
       </w:r>
     </w:p>
     <w:p>
@@ -1425,6 +1454,7 @@
         </w:rPr>
         <w:t xml:space="preserve">Command: </w:t>
       </w:r>
+      <w:proofErr w:type="spellStart"/>
       <w:r>
         <w:rPr>
           <w:b/>
@@ -1433,8 +1463,31 @@
           <w:iCs/>
           <w:lang w:val="en-US"/>
         </w:rPr>
-        <w:t>mvn verify -DskipTests</w:t>
-      </w:r>
+        <w:t>mvn</w:t>
+      </w:r>
+      <w:proofErr w:type="spellEnd"/>
+      <w:r>
+        <w:rPr>
+          <w:b/>
+          <w:bCs/>
+          <w:i/>
+          <w:iCs/>
+          <w:lang w:val="en-US"/>
+        </w:rPr>
+        <w:t xml:space="preserve"> verify -</w:t>
+      </w:r>
+      <w:proofErr w:type="spellStart"/>
+      <w:r>
+        <w:rPr>
+          <w:b/>
+          <w:bCs/>
+          <w:i/>
+          <w:iCs/>
+          <w:lang w:val="en-US"/>
+        </w:rPr>
+        <w:t>DskipTests</w:t>
+      </w:r>
+      <w:proofErr w:type="spellEnd"/>
     </w:p>
     <w:p>
       <w:pPr>
@@ -1513,6 +1566,7 @@
         </w:rPr>
         <w:t xml:space="preserve">Here, </w:t>
       </w:r>
+      <w:proofErr w:type="spellStart"/>
       <w:r>
         <w:rPr>
           <w:b/>
@@ -1523,6 +1577,7 @@
         </w:rPr>
         <w:t>mvn</w:t>
       </w:r>
+      <w:proofErr w:type="spellEnd"/>
       <w:r>
         <w:rPr>
           <w:b/>
@@ -1545,8 +1600,20 @@
           <w:iCs/>
           <w:lang w:val="en-US"/>
         </w:rPr>
-        <w:t>-DskipTests</w:t>
-      </w:r>
+        <w:t>-</w:t>
+      </w:r>
+      <w:proofErr w:type="spellStart"/>
+      <w:r>
+        <w:rPr>
+          <w:b/>
+          <w:bCs/>
+          <w:i/>
+          <w:iCs/>
+          <w:lang w:val="en-US"/>
+        </w:rPr>
+        <w:t>DskipTests</w:t>
+      </w:r>
+      <w:proofErr w:type="spellEnd"/>
       <w:r>
         <w:rPr>
           <w:lang w:val="en-US"/>
@@ -1972,6 +2039,7 @@
         </w:rPr>
         <w:t>‘</w:t>
       </w:r>
+      <w:proofErr w:type="spellStart"/>
       <w:r>
         <w:rPr>
           <w:b/>
@@ -1980,8 +2048,9 @@
           <w:iCs/>
           <w:lang w:val="en-US"/>
         </w:rPr>
-        <w:t>mvn org.pitest:pitest-maven:mutationCoverage</w:t>
-      </w:r>
+        <w:t>mvn</w:t>
+      </w:r>
+      <w:proofErr w:type="spellEnd"/>
       <w:r>
         <w:rPr>
           <w:b/>
@@ -1990,13 +2059,49 @@
           <w:iCs/>
           <w:lang w:val="en-US"/>
         </w:rPr>
+        <w:t xml:space="preserve"> </w:t>
+      </w:r>
+      <w:proofErr w:type="spellStart"/>
+      <w:r>
+        <w:rPr>
+          <w:b/>
+          <w:bCs/>
+          <w:i/>
+          <w:iCs/>
+          <w:lang w:val="en-US"/>
+        </w:rPr>
+        <w:t>org.pitest:pitest-maven:mutationCoverage</w:t>
+      </w:r>
+      <w:proofErr w:type="spellEnd"/>
+      <w:r>
+        <w:rPr>
+          <w:b/>
+          <w:bCs/>
+          <w:i/>
+          <w:iCs/>
+          <w:lang w:val="en-US"/>
+        </w:rPr>
         <w:t>’</w:t>
       </w:r>
       <w:r>
         <w:rPr>
           <w:lang w:val="en-US"/>
         </w:rPr>
-        <w:t xml:space="preserve"> command in the pipeline is responsible for executing mutation tests using the PIT (PITest) framework. Mutation testing evaluates the quality of your unit tests by introducing small code changes (mutations) and checking if the existing tests can detect these changes. This ensures your tests are comprehensive and robust.</w:t>
+        <w:t xml:space="preserve"> command in the pipeline is responsible for executing mutation tests using the PIT (</w:t>
+      </w:r>
+      <w:proofErr w:type="spellStart"/>
+      <w:r>
+        <w:rPr>
+          <w:lang w:val="en-US"/>
+        </w:rPr>
+        <w:t>PITest</w:t>
+      </w:r>
+      <w:proofErr w:type="spellEnd"/>
+      <w:r>
+        <w:rPr>
+          <w:lang w:val="en-US"/>
+        </w:rPr>
+        <w:t>) framework. Mutation testing evaluates the quality of your unit tests by introducing small code changes (mutations) and checking if the existing tests can detect these changes. This ensures your tests are comprehensive and robust.</w:t>
       </w:r>
     </w:p>
     <w:p>
@@ -2102,7 +2207,21 @@
         <w:rPr>
           <w:lang w:val="en-US"/>
         </w:rPr>
-        <w:t>: Specific classes like SmokeTeste are excluded, typically to bypass utility or setup classes that aren't suitable for mutation.</w:t>
+        <w:t xml:space="preserve">: Specific classes like </w:t>
+      </w:r>
+      <w:proofErr w:type="spellStart"/>
+      <w:r>
+        <w:rPr>
+          <w:lang w:val="en-US"/>
+        </w:rPr>
+        <w:t>SmokeTeste</w:t>
+      </w:r>
+      <w:proofErr w:type="spellEnd"/>
+      <w:r>
+        <w:rPr>
+          <w:lang w:val="en-US"/>
+        </w:rPr>
+        <w:t xml:space="preserve"> are excluded, typically to bypass utility or setup classes that aren't suitable for mutation.</w:t>
       </w:r>
     </w:p>
     <w:p>
@@ -2503,7 +2622,21 @@
         <w:rPr>
           <w:lang w:val="en-US"/>
         </w:rPr>
-        <w:t xml:space="preserve">In this section, SonarQube is used to perform static code analysis and ensure code quality standards.Static Code Analysis: </w:t>
+        <w:t xml:space="preserve">In this section, SonarQube is used to perform static code analysis and ensure code quality </w:t>
+      </w:r>
+      <w:proofErr w:type="spellStart"/>
+      <w:r>
+        <w:rPr>
+          <w:lang w:val="en-US"/>
+        </w:rPr>
+        <w:t>standards.Static</w:t>
+      </w:r>
+      <w:proofErr w:type="spellEnd"/>
+      <w:r>
+        <w:rPr>
+          <w:lang w:val="en-US"/>
+        </w:rPr>
+        <w:t xml:space="preserve"> Code Analysis: </w:t>
       </w:r>
     </w:p>
     <w:p>
@@ -2519,6 +2652,7 @@
         </w:rPr>
         <w:t xml:space="preserve">The Static Code Analysis stage leverages SonarQube’s Maven plugin to scan the codebase for potential bugs, vulnerabilities, and code smells. The </w:t>
       </w:r>
+      <w:proofErr w:type="spellStart"/>
       <w:r>
         <w:rPr>
           <w:b/>
@@ -2529,6 +2663,7 @@
         </w:rPr>
         <w:t>withSonarQubeEnv</w:t>
       </w:r>
+      <w:proofErr w:type="spellEnd"/>
       <w:r>
         <w:rPr>
           <w:lang w:val="en-US"/>
@@ -2564,18 +2699,10 @@
           <w:noProof/>
         </w:rPr>
         <w:drawing>
-          <wp:anchor distT="0" distB="0" distL="114300" distR="114300" simplePos="0" relativeHeight="251661312" behindDoc="0" locked="0" layoutInCell="1" allowOverlap="1" wp14:anchorId="036B3A90" wp14:editId="3D83C1F5">
-            <wp:simplePos x="0" y="0"/>
-            <wp:positionH relativeFrom="column">
-              <wp:posOffset>41910</wp:posOffset>
-            </wp:positionH>
-            <wp:positionV relativeFrom="paragraph">
-              <wp:posOffset>0</wp:posOffset>
-            </wp:positionV>
-            <wp:extent cx="5400040" cy="2243455"/>
-            <wp:effectExtent l="0" t="0" r="0" b="4445"/>
-            <wp:wrapSquare wrapText="bothSides"/>
-            <wp:docPr id="2071837465" name="Imagem 1" descr="Uma imagem com texto, captura de ecrã, Tipo de letra, número&#10;&#10;Descrição gerada automaticamente"/>
+          <wp:inline distT="0" distB="0" distL="0" distR="0" wp14:anchorId="75C7202C" wp14:editId="024FAD80">
+            <wp:extent cx="5400040" cy="2221865"/>
+            <wp:effectExtent l="0" t="0" r="0" b="6985"/>
+            <wp:docPr id="237384158" name="Imagem 1" descr="Uma imagem com texto, captura de ecrã, Tipo de letra, file&#10;&#10;Descrição gerada automaticamente"/>
             <wp:cNvGraphicFramePr>
               <a:graphicFrameLocks xmlns:a="http://schemas.openxmlformats.org/drawingml/2006/main" noChangeAspect="1"/>
             </wp:cNvGraphicFramePr>
@@ -2583,17 +2710,11 @@
               <a:graphicData uri="http://schemas.openxmlformats.org/drawingml/2006/picture">
                 <pic:pic xmlns:pic="http://schemas.openxmlformats.org/drawingml/2006/picture">
                   <pic:nvPicPr>
-                    <pic:cNvPr id="511540535" name="Imagem 1" descr="Uma imagem com texto, captura de ecrã, Tipo de letra, número&#10;&#10;Descrição gerada automaticamente"/>
+                    <pic:cNvPr id="237384158" name="Imagem 1" descr="Uma imagem com texto, captura de ecrã, Tipo de letra, file&#10;&#10;Descrição gerada automaticamente"/>
                     <pic:cNvPicPr/>
                   </pic:nvPicPr>
                   <pic:blipFill>
-                    <a:blip r:embed="rId21">
-                      <a:extLst>
-                        <a:ext uri="{28A0092B-C50C-407E-A947-70E740481C1C}">
-                          <a14:useLocalDpi xmlns:a14="http://schemas.microsoft.com/office/drawing/2010/main" val="0"/>
-                        </a:ext>
-                      </a:extLst>
-                    </a:blip>
+                    <a:blip r:embed="rId21"/>
                     <a:stretch>
                       <a:fillRect/>
                     </a:stretch>
@@ -2601,7 +2722,7 @@
                   <pic:spPr>
                     <a:xfrm>
                       <a:off x="0" y="0"/>
-                      <a:ext cx="5400040" cy="2243455"/>
+                      <a:ext cx="5400040" cy="2221865"/>
                     </a:xfrm>
                     <a:prstGeom prst="rect">
                       <a:avLst/>
@@ -2610,9 +2731,17 @@
                 </pic:pic>
               </a:graphicData>
             </a:graphic>
-          </wp:anchor>
+          </wp:inline>
         </w:drawing>
       </w:r>
+    </w:p>
+    <w:p>
+      <w:pPr>
+        <w:jc w:val="both"/>
+        <w:rPr>
+          <w:lang w:val="en-US"/>
+        </w:rPr>
+      </w:pPr>
       <w:r>
         <w:rPr>
           <w:b/>
@@ -2677,6 +2806,7 @@
         </w:rPr>
         <w:t xml:space="preserve">, </w:t>
       </w:r>
+      <w:proofErr w:type="spellStart"/>
       <w:r>
         <w:rPr>
           <w:i/>
@@ -2685,12 +2815,14 @@
         </w:rPr>
         <w:t>Checkstyle</w:t>
       </w:r>
+      <w:proofErr w:type="spellEnd"/>
       <w:r>
         <w:rPr>
           <w:lang w:val="en-US"/>
         </w:rPr>
         <w:t xml:space="preserve">, and </w:t>
       </w:r>
+      <w:proofErr w:type="spellStart"/>
       <w:r>
         <w:rPr>
           <w:i/>
@@ -2699,6 +2831,7 @@
         </w:rPr>
         <w:t>SpotBugs</w:t>
       </w:r>
+      <w:proofErr w:type="spellEnd"/>
       <w:r>
         <w:rPr>
           <w:lang w:val="en-US"/>
@@ -2723,6 +2856,22 @@
         </w:rPr>
         <w:t xml:space="preserve"> pick SonarQube for an initial phase to help us and streamline the issue more effectively, but the other tools will be considered in further iterations.</w:t>
       </w:r>
+    </w:p>
+    <w:p>
+      <w:pPr>
+        <w:jc w:val="both"/>
+        <w:rPr>
+          <w:lang w:val="en-US"/>
+        </w:rPr>
+      </w:pPr>
+    </w:p>
+    <w:p>
+      <w:pPr>
+        <w:jc w:val="both"/>
+        <w:rPr>
+          <w:lang w:val="en-US"/>
+        </w:rPr>
+      </w:pPr>
     </w:p>
     <w:p>
       <w:pPr>
@@ -2738,27 +2887,66 @@
           <w:lang w:val="en-US"/>
         </w:rPr>
       </w:pPr>
-      <w:r>
-        <w:rPr>
-          <w:b/>
-          <w:bCs/>
-          <w:lang w:val="en-US"/>
-        </w:rPr>
-        <w:t>Checkstyle Analysis</w:t>
-      </w:r>
-    </w:p>
-    <w:p>
-      <w:pPr>
-        <w:jc w:val="both"/>
-        <w:rPr>
-          <w:lang w:val="en-US"/>
-        </w:rPr>
-      </w:pPr>
-      <w:r>
-        <w:rPr>
-          <w:lang w:val="en-US"/>
-        </w:rPr>
-        <w:t xml:space="preserve">The Checkstyle stage in the Jenkins pipeline uses the Maven Checkstyle plugin to ensure adherence to coding standards. The command </w:t>
+      <w:proofErr w:type="spellStart"/>
+      <w:r>
+        <w:rPr>
+          <w:b/>
+          <w:bCs/>
+          <w:lang w:val="en-US"/>
+        </w:rPr>
+        <w:lastRenderedPageBreak/>
+        <w:t>Checkstyle</w:t>
+      </w:r>
+      <w:proofErr w:type="spellEnd"/>
+      <w:r>
+        <w:rPr>
+          <w:b/>
+          <w:bCs/>
+          <w:lang w:val="en-US"/>
+        </w:rPr>
+        <w:t xml:space="preserve"> Analysis</w:t>
+      </w:r>
+    </w:p>
+    <w:p>
+      <w:pPr>
+        <w:jc w:val="both"/>
+        <w:rPr>
+          <w:lang w:val="en-US"/>
+        </w:rPr>
+      </w:pPr>
+      <w:r>
+        <w:rPr>
+          <w:lang w:val="en-US"/>
+        </w:rPr>
+        <w:t xml:space="preserve">The </w:t>
+      </w:r>
+      <w:proofErr w:type="spellStart"/>
+      <w:r>
+        <w:rPr>
+          <w:lang w:val="en-US"/>
+        </w:rPr>
+        <w:t>Checkstyle</w:t>
+      </w:r>
+      <w:proofErr w:type="spellEnd"/>
+      <w:r>
+        <w:rPr>
+          <w:lang w:val="en-US"/>
+        </w:rPr>
+        <w:t xml:space="preserve"> stage in the Jenkins pipeline uses the Maven </w:t>
+      </w:r>
+      <w:proofErr w:type="spellStart"/>
+      <w:r>
+        <w:rPr>
+          <w:lang w:val="en-US"/>
+        </w:rPr>
+        <w:t>Checkstyle</w:t>
+      </w:r>
+      <w:proofErr w:type="spellEnd"/>
+      <w:r>
+        <w:rPr>
+          <w:lang w:val="en-US"/>
+        </w:rPr>
+        <w:t xml:space="preserve"> plugin to ensure adherence to coding standards. The command </w:t>
       </w:r>
       <w:r>
         <w:rPr>
@@ -2766,6 +2954,7 @@
         </w:rPr>
         <w:t>‘</w:t>
       </w:r>
+      <w:proofErr w:type="spellStart"/>
       <w:r>
         <w:rPr>
           <w:b/>
@@ -2776,6 +2965,7 @@
         </w:rPr>
         <w:t>mvn</w:t>
       </w:r>
+      <w:proofErr w:type="spellEnd"/>
       <w:r>
         <w:rPr>
           <w:i/>
@@ -2784,6 +2974,7 @@
         </w:rPr>
         <w:t xml:space="preserve"> </w:t>
       </w:r>
+      <w:proofErr w:type="spellStart"/>
       <w:r>
         <w:rPr>
           <w:b/>
@@ -2792,38 +2983,64 @@
           <w:iCs/>
           <w:lang w:val="en-US"/>
         </w:rPr>
-        <w:t>checkstyle:checkstyle’</w:t>
-      </w:r>
-      <w:r>
-        <w:rPr>
-          <w:lang w:val="en-US"/>
-        </w:rPr>
-        <w:t xml:space="preserve"> runs a static </w:t>
-      </w:r>
-      <w:r>
-        <w:rPr>
-          <w:lang w:val="en-US"/>
-        </w:rPr>
-        <w:lastRenderedPageBreak/>
-        <w:t xml:space="preserve">code analysis, with the flag </w:t>
-      </w:r>
-      <w:r>
-        <w:rPr>
+        <w:t>checkstyle:checkstyle</w:t>
+      </w:r>
+      <w:proofErr w:type="spellEnd"/>
+      <w:r>
+        <w:rPr>
+          <w:b/>
+          <w:bCs/>
           <w:i/>
           <w:iCs/>
           <w:lang w:val="en-US"/>
         </w:rPr>
-        <w:t>‘</w:t>
-      </w:r>
-      <w:r>
-        <w:rPr>
-          <w:b/>
-          <w:bCs/>
+        <w:t>’</w:t>
+      </w:r>
+      <w:r>
+        <w:rPr>
+          <w:lang w:val="en-US"/>
+        </w:rPr>
+        <w:t xml:space="preserve"> runs a static code analysis, with the flag </w:t>
+      </w:r>
+      <w:r>
+        <w:rPr>
           <w:i/>
           <w:iCs/>
           <w:lang w:val="en-US"/>
         </w:rPr>
-        <w:t>-Dcheckstyle.failOnViolation=false’</w:t>
+        <w:t>‘</w:t>
+      </w:r>
+      <w:r>
+        <w:rPr>
+          <w:b/>
+          <w:bCs/>
+          <w:i/>
+          <w:iCs/>
+          <w:lang w:val="en-US"/>
+        </w:rPr>
+        <w:t>-</w:t>
+      </w:r>
+      <w:proofErr w:type="spellStart"/>
+      <w:r>
+        <w:rPr>
+          <w:b/>
+          <w:bCs/>
+          <w:i/>
+          <w:iCs/>
+          <w:lang w:val="en-US"/>
+        </w:rPr>
+        <w:t>Dcheckstyle.failOnViolation</w:t>
+      </w:r>
+      <w:proofErr w:type="spellEnd"/>
+      <w:r>
+        <w:rPr>
+          <w:b/>
+          <w:bCs/>
+          <w:i/>
+          <w:iCs/>
+          <w:lang w:val="en-US"/>
+        </w:rPr>
+        <w:t>=false’</w:t>
       </w:r>
       <w:r>
         <w:rPr>
@@ -2913,72 +3130,191 @@
         <w:rPr>
           <w:lang w:val="en-US"/>
         </w:rPr>
-        <w:t>The Checkstyle and JaCoCo Reports stage in our Jenkins pipeline is designed to ensure both code quality and test coverage metrics are properly captured. It runs in parallel to improve pipeline performance by executing Checkstyle and JaCoCo reports simultaneously.</w:t>
-      </w:r>
-    </w:p>
-    <w:p>
-      <w:pPr>
-        <w:jc w:val="both"/>
-        <w:rPr>
-          <w:b/>
-          <w:bCs/>
-          <w:lang w:val="en-US"/>
-        </w:rPr>
-      </w:pPr>
-      <w:r>
-        <w:rPr>
-          <w:b/>
-          <w:bCs/>
-          <w:lang w:val="en-US"/>
-        </w:rPr>
-        <w:t>Checkstyle Report</w:t>
-      </w:r>
-    </w:p>
-    <w:p>
-      <w:pPr>
-        <w:jc w:val="both"/>
-        <w:rPr>
-          <w:lang w:val="en-US"/>
-        </w:rPr>
-      </w:pPr>
-      <w:r>
-        <w:rPr>
-          <w:lang w:val="en-US"/>
-        </w:rPr>
-        <w:t>The results are collected in the checkstyle-result.xml file, which is then published using the publishChecks step, providing visibility into the code style compliance.</w:t>
-      </w:r>
-    </w:p>
-    <w:p>
-      <w:pPr>
-        <w:jc w:val="both"/>
-        <w:rPr>
-          <w:b/>
-          <w:bCs/>
-          <w:lang w:val="en-US"/>
-        </w:rPr>
-      </w:pPr>
-      <w:r>
-        <w:rPr>
-          <w:b/>
-          <w:bCs/>
-          <w:lang w:val="en-US"/>
-        </w:rPr>
-        <w:t>JaCoCo Report</w:t>
-      </w:r>
-    </w:p>
-    <w:p>
-      <w:pPr>
-        <w:jc w:val="both"/>
-        <w:rPr>
-          <w:lang w:val="en-US"/>
-        </w:rPr>
-      </w:pPr>
-      <w:r>
-        <w:rPr>
-          <w:lang w:val="en-US"/>
-        </w:rPr>
-        <w:t xml:space="preserve">The JaCoCo stage generates a code coverage report based on test execution. It processes the jacoco.exec file created during the testing phase, detailing the percentage of code covered by tests. The configuration includes patterns for </w:t>
-      </w:r>
+        <w:t xml:space="preserve">The </w:t>
+      </w:r>
+      <w:proofErr w:type="spellStart"/>
+      <w:r>
+        <w:rPr>
+          <w:lang w:val="en-US"/>
+        </w:rPr>
+        <w:t>Checkstyle</w:t>
+      </w:r>
+      <w:proofErr w:type="spellEnd"/>
+      <w:r>
+        <w:rPr>
+          <w:lang w:val="en-US"/>
+        </w:rPr>
+        <w:t xml:space="preserve"> and </w:t>
+      </w:r>
+      <w:proofErr w:type="spellStart"/>
+      <w:r>
+        <w:rPr>
+          <w:lang w:val="en-US"/>
+        </w:rPr>
+        <w:t>JaCoCo</w:t>
+      </w:r>
+      <w:proofErr w:type="spellEnd"/>
+      <w:r>
+        <w:rPr>
+          <w:lang w:val="en-US"/>
+        </w:rPr>
+        <w:t xml:space="preserve"> Reports stage in our Jenkins pipeline is designed to ensure both code quality and test coverage metrics are properly captured. It runs in parallel to improve pipeline performance by executing </w:t>
+      </w:r>
+      <w:proofErr w:type="spellStart"/>
+      <w:r>
+        <w:rPr>
+          <w:lang w:val="en-US"/>
+        </w:rPr>
+        <w:t>Checkstyle</w:t>
+      </w:r>
+      <w:proofErr w:type="spellEnd"/>
+      <w:r>
+        <w:rPr>
+          <w:lang w:val="en-US"/>
+        </w:rPr>
+        <w:t xml:space="preserve"> and </w:t>
+      </w:r>
+      <w:proofErr w:type="spellStart"/>
+      <w:r>
+        <w:rPr>
+          <w:lang w:val="en-US"/>
+        </w:rPr>
+        <w:t>JaCoCo</w:t>
+      </w:r>
+      <w:proofErr w:type="spellEnd"/>
+      <w:r>
+        <w:rPr>
+          <w:lang w:val="en-US"/>
+        </w:rPr>
+        <w:t xml:space="preserve"> reports simultaneously.</w:t>
+      </w:r>
+    </w:p>
+    <w:p>
+      <w:pPr>
+        <w:jc w:val="both"/>
+        <w:rPr>
+          <w:b/>
+          <w:bCs/>
+          <w:lang w:val="en-US"/>
+        </w:rPr>
+      </w:pPr>
+      <w:proofErr w:type="spellStart"/>
+      <w:r>
+        <w:rPr>
+          <w:b/>
+          <w:bCs/>
+          <w:lang w:val="en-US"/>
+        </w:rPr>
+        <w:t>Checkstyle</w:t>
+      </w:r>
+      <w:proofErr w:type="spellEnd"/>
+      <w:r>
+        <w:rPr>
+          <w:b/>
+          <w:bCs/>
+          <w:lang w:val="en-US"/>
+        </w:rPr>
+        <w:t xml:space="preserve"> Report</w:t>
+      </w:r>
+    </w:p>
+    <w:p>
+      <w:pPr>
+        <w:jc w:val="both"/>
+        <w:rPr>
+          <w:lang w:val="en-US"/>
+        </w:rPr>
+      </w:pPr>
+      <w:r>
+        <w:rPr>
+          <w:lang w:val="en-US"/>
+        </w:rPr>
+        <w:t xml:space="preserve">The results are collected in the checkstyle-result.xml file, which is then published using the </w:t>
+      </w:r>
+      <w:proofErr w:type="spellStart"/>
+      <w:r>
+        <w:rPr>
+          <w:lang w:val="en-US"/>
+        </w:rPr>
+        <w:t>publishChecks</w:t>
+      </w:r>
+      <w:proofErr w:type="spellEnd"/>
+      <w:r>
+        <w:rPr>
+          <w:lang w:val="en-US"/>
+        </w:rPr>
+        <w:t xml:space="preserve"> step, providing visibility into the code style compliance.</w:t>
+      </w:r>
+    </w:p>
+    <w:p>
+      <w:pPr>
+        <w:jc w:val="both"/>
+        <w:rPr>
+          <w:b/>
+          <w:bCs/>
+          <w:lang w:val="en-US"/>
+        </w:rPr>
+      </w:pPr>
+      <w:proofErr w:type="spellStart"/>
+      <w:r>
+        <w:rPr>
+          <w:b/>
+          <w:bCs/>
+          <w:lang w:val="en-US"/>
+        </w:rPr>
+        <w:t>JaCoCo</w:t>
+      </w:r>
+      <w:proofErr w:type="spellEnd"/>
+      <w:r>
+        <w:rPr>
+          <w:b/>
+          <w:bCs/>
+          <w:lang w:val="en-US"/>
+        </w:rPr>
+        <w:t xml:space="preserve"> Report</w:t>
+      </w:r>
+    </w:p>
+    <w:p>
+      <w:pPr>
+        <w:jc w:val="both"/>
+        <w:rPr>
+          <w:lang w:val="en-US"/>
+        </w:rPr>
+      </w:pPr>
+      <w:r>
+        <w:rPr>
+          <w:lang w:val="en-US"/>
+        </w:rPr>
+        <w:t xml:space="preserve">The </w:t>
+      </w:r>
+      <w:proofErr w:type="spellStart"/>
+      <w:r>
+        <w:rPr>
+          <w:lang w:val="en-US"/>
+        </w:rPr>
+        <w:t>JaCoCo</w:t>
+      </w:r>
+      <w:proofErr w:type="spellEnd"/>
+      <w:r>
+        <w:rPr>
+          <w:lang w:val="en-US"/>
+        </w:rPr>
+        <w:t xml:space="preserve"> stage generates a code coverage report based on test execution. It processes the </w:t>
+      </w:r>
+      <w:proofErr w:type="spellStart"/>
+      <w:r>
+        <w:rPr>
+          <w:lang w:val="en-US"/>
+        </w:rPr>
+        <w:t>jacoco.exec</w:t>
+      </w:r>
+      <w:proofErr w:type="spellEnd"/>
+      <w:r>
+        <w:rPr>
+          <w:lang w:val="en-US"/>
+        </w:rPr>
+        <w:t xml:space="preserve"> file created during the testing phase, detailing the percentage of code covered by tests. The configuration includes patterns for </w:t>
+      </w:r>
+      <w:proofErr w:type="spellStart"/>
       <w:r>
         <w:rPr>
           <w:b/>
@@ -2987,12 +3323,14 @@
         </w:rPr>
         <w:t>execPattern</w:t>
       </w:r>
+      <w:proofErr w:type="spellEnd"/>
       <w:r>
         <w:rPr>
           <w:lang w:val="en-US"/>
         </w:rPr>
         <w:t xml:space="preserve">, </w:t>
       </w:r>
+      <w:proofErr w:type="spellStart"/>
       <w:r>
         <w:rPr>
           <w:b/>
@@ -3001,12 +3339,14 @@
         </w:rPr>
         <w:t>classPattern</w:t>
       </w:r>
+      <w:proofErr w:type="spellEnd"/>
       <w:r>
         <w:rPr>
           <w:lang w:val="en-US"/>
         </w:rPr>
         <w:t xml:space="preserve">, and </w:t>
       </w:r>
+      <w:proofErr w:type="spellStart"/>
       <w:r>
         <w:rPr>
           <w:b/>
@@ -3015,6 +3355,7 @@
         </w:rPr>
         <w:t>sourcePattern</w:t>
       </w:r>
+      <w:proofErr w:type="spellEnd"/>
       <w:r>
         <w:rPr>
           <w:lang w:val="en-US"/>
@@ -3033,6 +3374,7 @@
         <w:rPr>
           <w:noProof/>
         </w:rPr>
+        <w:lastRenderedPageBreak/>
         <w:drawing>
           <wp:inline distT="0" distB="0" distL="0" distR="0" wp14:anchorId="6942A036" wp14:editId="4A4D40AA">
             <wp:extent cx="5400040" cy="2510155"/>
@@ -3089,7 +3431,6 @@
           <w:bCs/>
           <w:lang w:val="en-US"/>
         </w:rPr>
-        <w:lastRenderedPageBreak/>
         <w:t>Installation stage</w:t>
       </w:r>
     </w:p>
@@ -3216,6 +3557,7 @@
         <w:rPr>
           <w:noProof/>
         </w:rPr>
+        <w:lastRenderedPageBreak/>
         <w:drawing>
           <wp:inline distT="0" distB="0" distL="0" distR="0" wp14:anchorId="7B24D2FE" wp14:editId="6E0425AB">
             <wp:extent cx="5400040" cy="1610995"/>
@@ -3280,6 +3622,7 @@
         </w:rPr>
         <w:t xml:space="preserve">For Unix-based systems, it runs the </w:t>
       </w:r>
+      <w:proofErr w:type="spellStart"/>
       <w:r>
         <w:rPr>
           <w:b/>
@@ -3290,6 +3633,7 @@
         </w:rPr>
         <w:t>nohup</w:t>
       </w:r>
+      <w:proofErr w:type="spellEnd"/>
       <w:r>
         <w:rPr>
           <w:lang w:val="en-US"/>
@@ -3322,9 +3666,9 @@
         <w:rPr>
           <w:lang w:val="en-US"/>
         </w:rPr>
-        <w:lastRenderedPageBreak/>
         <w:t xml:space="preserve">In both cases, the </w:t>
       </w:r>
+      <w:proofErr w:type="spellStart"/>
       <w:r>
         <w:rPr>
           <w:b/>
@@ -3335,275 +3679,12 @@
         </w:rPr>
         <w:t>nohup</w:t>
       </w:r>
+      <w:proofErr w:type="spellEnd"/>
       <w:r>
         <w:rPr>
           <w:lang w:val="en-US"/>
         </w:rPr>
         <w:t xml:space="preserve"> command ensures the process continues running even after the session is closed.</w:t>
-      </w:r>
-    </w:p>
-    <w:p>
-      <w:pPr>
-        <w:pStyle w:val="PargrafodaLista"/>
-        <w:numPr>
-          <w:ilvl w:val="0"/>
-          <w:numId w:val="13"/>
-        </w:numPr>
-        <w:rPr>
-          <w:b/>
-          <w:bCs/>
-          <w:lang w:val="en-US"/>
-        </w:rPr>
-      </w:pPr>
-      <w:r>
-        <w:rPr>
-          <w:b/>
-          <w:bCs/>
-          <w:lang w:val="en-US"/>
-        </w:rPr>
-        <w:t>Deployment to the Virtual Machine</w:t>
-      </w:r>
-    </w:p>
-    <w:p>
-      <w:pPr>
-        <w:rPr>
-          <w:lang w:val="en-US"/>
-        </w:rPr>
-      </w:pPr>
-      <w:r>
-        <w:rPr>
-          <w:lang w:val="en-US"/>
-        </w:rPr>
-        <w:t xml:space="preserve">The </w:t>
-      </w:r>
-      <w:r>
-        <w:rPr>
-          <w:lang w:val="en-US"/>
-        </w:rPr>
-        <w:t>‘</w:t>
-      </w:r>
-      <w:r>
-        <w:rPr>
-          <w:b/>
-          <w:bCs/>
-          <w:i/>
-          <w:iCs/>
-          <w:lang w:val="en-US"/>
-        </w:rPr>
-        <w:t>stage('Deploy to VM'</w:t>
-      </w:r>
-      <w:r>
-        <w:rPr>
-          <w:b/>
-          <w:bCs/>
-          <w:i/>
-          <w:iCs/>
-          <w:lang w:val="en-US"/>
-        </w:rPr>
-        <w:t>’</w:t>
-      </w:r>
-      <w:r>
-        <w:rPr>
-          <w:b/>
-          <w:bCs/>
-          <w:i/>
-          <w:iCs/>
-          <w:lang w:val="en-US"/>
-        </w:rPr>
-        <w:t>)</w:t>
-      </w:r>
-      <w:r>
-        <w:rPr>
-          <w:lang w:val="en-US"/>
-        </w:rPr>
-        <w:t xml:space="preserve"> in the Jenkins pipeline is responsible for deploying the built application to a virtual machine (VM).</w:t>
-      </w:r>
-    </w:p>
-    <w:p>
-      <w:pPr>
-        <w:rPr>
-          <w:lang w:val="en-US"/>
-        </w:rPr>
-      </w:pPr>
-      <w:r>
-        <w:rPr>
-          <w:lang w:val="en-US"/>
-        </w:rPr>
-        <w:t xml:space="preserve">First, it navigates to the specified directory containing the Maven project. Then, it uses the </w:t>
-      </w:r>
-      <w:r>
-        <w:rPr>
-          <w:lang w:val="en-US"/>
-        </w:rPr>
-        <w:t>‘</w:t>
-      </w:r>
-      <w:r>
-        <w:rPr>
-          <w:b/>
-          <w:bCs/>
-          <w:lang w:val="en-US"/>
-        </w:rPr>
-        <w:t>scp</w:t>
-      </w:r>
-      <w:r>
-        <w:rPr>
-          <w:b/>
-          <w:bCs/>
-          <w:lang w:val="en-US"/>
-        </w:rPr>
-        <w:t>’</w:t>
-      </w:r>
-      <w:r>
-        <w:rPr>
-          <w:lang w:val="en-US"/>
-        </w:rPr>
-        <w:t xml:space="preserve"> command to securely copy the built </w:t>
-      </w:r>
-      <w:r>
-        <w:rPr>
-          <w:b/>
-          <w:bCs/>
-          <w:lang w:val="en-US"/>
-        </w:rPr>
-        <w:t>JAR</w:t>
-      </w:r>
-      <w:r>
-        <w:rPr>
-          <w:lang w:val="en-US"/>
-        </w:rPr>
-        <w:t xml:space="preserve"> file (psoft-g1-0.0.1-SNAPSHOT.jar) from the local target directory to the remote VM at vsgate-ssh.dei.isep.ipp.pt. The deployment uses the </w:t>
-      </w:r>
-      <w:r>
-        <w:rPr>
-          <w:lang w:val="en-US"/>
-        </w:rPr>
-        <w:t>‘</w:t>
-      </w:r>
-      <w:r>
-        <w:rPr>
-          <w:b/>
-          <w:bCs/>
-          <w:i/>
-          <w:iCs/>
-          <w:lang w:val="en-US"/>
-        </w:rPr>
-        <w:t>SSH key located at ~/.ssh/id_rsa_vs1362.txt</w:t>
-      </w:r>
-      <w:r>
-        <w:rPr>
-          <w:b/>
-          <w:bCs/>
-          <w:i/>
-          <w:iCs/>
-          <w:lang w:val="en-US"/>
-        </w:rPr>
-        <w:t>’</w:t>
-      </w:r>
-      <w:r>
-        <w:rPr>
-          <w:lang w:val="en-US"/>
-        </w:rPr>
-        <w:t xml:space="preserve"> for authentication and connects through port 11362.</w:t>
-      </w:r>
-    </w:p>
-    <w:p>
-      <w:pPr>
-        <w:rPr>
-          <w:lang w:val="en-US"/>
-        </w:rPr>
-      </w:pPr>
-      <w:r>
-        <w:rPr>
-          <w:lang w:val="en-US"/>
-        </w:rPr>
-        <w:t xml:space="preserve">After copying the JAR file, it establishes an SSH connection to the VM and runs the application using Java command with </w:t>
-      </w:r>
-      <w:r>
-        <w:rPr>
-          <w:lang w:val="en-US"/>
-        </w:rPr>
-        <w:t>‘</w:t>
-      </w:r>
-      <w:r>
-        <w:rPr>
-          <w:lang w:val="en-US"/>
-        </w:rPr>
-        <w:t>nohup</w:t>
-      </w:r>
-      <w:r>
-        <w:rPr>
-          <w:lang w:val="en-US"/>
-        </w:rPr>
-        <w:t>’</w:t>
-      </w:r>
-      <w:r>
-        <w:rPr>
-          <w:lang w:val="en-US"/>
-        </w:rPr>
-        <w:t xml:space="preserve">, allowing it to run in the background on port 2228. The output and any errors are logged to </w:t>
-      </w:r>
-      <w:r>
-        <w:rPr>
-          <w:b/>
-          <w:bCs/>
-          <w:i/>
-          <w:iCs/>
-          <w:lang w:val="en-US"/>
-        </w:rPr>
-        <w:t>‘~/app/app.log’</w:t>
-      </w:r>
-      <w:r>
-        <w:rPr>
-          <w:lang w:val="en-US"/>
-        </w:rPr>
-        <w:t>. This stage ensures the latest application version is deployed and running on the VM.</w:t>
-      </w:r>
-    </w:p>
-    <w:p>
-      <w:pPr>
-        <w:rPr>
-          <w:lang w:val="en-US"/>
-        </w:rPr>
-      </w:pPr>
-      <w:r>
-        <w:rPr>
-          <w:noProof/>
-        </w:rPr>
-        <w:drawing>
-          <wp:inline distT="0" distB="0" distL="0" distR="0" wp14:anchorId="04819222" wp14:editId="122464C9">
-            <wp:extent cx="5400040" cy="1205865"/>
-            <wp:effectExtent l="0" t="0" r="0" b="0"/>
-            <wp:docPr id="1005534897" name="Imagem 1" descr="Uma imagem com texto, Tipo de letra, file, captura de ecrã&#10;&#10;Descrição gerada automaticamente"/>
-            <wp:cNvGraphicFramePr>
-              <a:graphicFrameLocks xmlns:a="http://schemas.openxmlformats.org/drawingml/2006/main" noChangeAspect="1"/>
-            </wp:cNvGraphicFramePr>
-            <a:graphic xmlns:a="http://schemas.openxmlformats.org/drawingml/2006/main">
-              <a:graphicData uri="http://schemas.openxmlformats.org/drawingml/2006/picture">
-                <pic:pic xmlns:pic="http://schemas.openxmlformats.org/drawingml/2006/picture">
-                  <pic:nvPicPr>
-                    <pic:cNvPr id="1005534897" name="Imagem 1" descr="Uma imagem com texto, Tipo de letra, file, captura de ecrã&#10;&#10;Descrição gerada automaticamente"/>
-                    <pic:cNvPicPr/>
-                  </pic:nvPicPr>
-                  <pic:blipFill>
-                    <a:blip r:embed="rId26"/>
-                    <a:stretch>
-                      <a:fillRect/>
-                    </a:stretch>
-                  </pic:blipFill>
-                  <pic:spPr>
-                    <a:xfrm>
-                      <a:off x="0" y="0"/>
-                      <a:ext cx="5400040" cy="1205865"/>
-                    </a:xfrm>
-                    <a:prstGeom prst="rect">
-                      <a:avLst/>
-                    </a:prstGeom>
-                  </pic:spPr>
-                </pic:pic>
-              </a:graphicData>
-            </a:graphic>
-          </wp:inline>
-        </w:drawing>
       </w:r>
     </w:p>
     <w:p>
@@ -3693,7 +3774,7 @@
                     <pic:cNvPicPr/>
                   </pic:nvPicPr>
                   <pic:blipFill>
-                    <a:blip r:embed="rId27">
+                    <a:blip r:embed="rId26">
                       <a:extLst>
                         <a:ext uri="{28A0092B-C50C-407E-A947-70E740481C1C}">
                           <a14:useLocalDpi xmlns:a14="http://schemas.microsoft.com/office/drawing/2010/main" val="0"/>
@@ -3737,6 +3818,7 @@
         </w:rPr>
         <w:t>‘</w:t>
       </w:r>
+      <w:proofErr w:type="spellStart"/>
       <w:r>
         <w:rPr>
           <w:b/>
@@ -3747,6 +3829,7 @@
         </w:rPr>
         <w:t>SmokeTest</w:t>
       </w:r>
+      <w:proofErr w:type="spellEnd"/>
       <w:r>
         <w:rPr>
           <w:b/>
@@ -3769,6 +3852,7 @@
         </w:rPr>
         <w:t>‘</w:t>
       </w:r>
+      <w:proofErr w:type="spellStart"/>
       <w:r>
         <w:rPr>
           <w:b/>
@@ -3777,8 +3861,9 @@
           <w:iCs/>
           <w:lang w:val="en-US"/>
         </w:rPr>
-        <w:t>mvn test -Dtest=SmokeTest</w:t>
-      </w:r>
+        <w:t>mvn</w:t>
+      </w:r>
+      <w:proofErr w:type="spellEnd"/>
       <w:r>
         <w:rPr>
           <w:b/>
@@ -3787,8 +3872,9 @@
           <w:iCs/>
           <w:lang w:val="en-US"/>
         </w:rPr>
-        <w:t>’</w:t>
-      </w:r>
+        <w:t xml:space="preserve"> test -Dtest=</w:t>
+      </w:r>
+      <w:proofErr w:type="spellStart"/>
       <w:r>
         <w:rPr>
           <w:b/>
@@ -3797,20 +3883,9 @@
           <w:iCs/>
           <w:lang w:val="en-US"/>
         </w:rPr>
-        <w:t xml:space="preserve"> </w:t>
-      </w:r>
-      <w:r>
-        <w:rPr>
-          <w:lang w:val="en-US"/>
-        </w:rPr>
-        <w:t>instructs Maven to execute only the tests defined in the SmokeTest class, which typically contains basic tests to verify that the application starts up correctly and essential functionalities work as expected</w:t>
-      </w:r>
-      <w:r>
-        <w:rPr>
-          <w:lang w:val="en-US"/>
-        </w:rPr>
-        <w:t>, saving also time on the ‘</w:t>
-      </w:r>
+        <w:t>SmokeTest</w:t>
+      </w:r>
+      <w:proofErr w:type="spellEnd"/>
       <w:r>
         <w:rPr>
           <w:b/>
@@ -3819,131 +3894,7 @@
           <w:iCs/>
           <w:lang w:val="en-US"/>
         </w:rPr>
-        <w:t>mvn test</w:t>
-      </w:r>
-      <w:r>
-        <w:rPr>
-          <w:lang w:val="en-US"/>
-        </w:rPr>
-        <w:t xml:space="preserve">’ command </w:t>
-      </w:r>
-      <w:r>
-        <w:rPr>
-          <w:lang w:val="en-US"/>
-        </w:rPr>
-        <w:t>execution.</w:t>
-      </w:r>
-    </w:p>
-    <w:p>
-      <w:pPr>
-        <w:jc w:val="both"/>
-        <w:rPr>
-          <w:lang w:val="en-US"/>
-        </w:rPr>
-      </w:pPr>
-      <w:r>
-        <w:rPr>
-          <w:lang w:val="en-US"/>
-        </w:rPr>
-        <w:lastRenderedPageBreak/>
-        <w:t>This stage is crucial for quickly validating that the deployment was successful and that the application is functioning at a basic level, ensuring that critical paths are operational before further usage.</w:t>
-      </w:r>
-    </w:p>
-    <w:p>
-      <w:pPr>
-        <w:pStyle w:val="PargrafodaLista"/>
-        <w:numPr>
-          <w:ilvl w:val="0"/>
-          <w:numId w:val="13"/>
-        </w:numPr>
-        <w:jc w:val="both"/>
-        <w:rPr>
-          <w:b/>
-          <w:bCs/>
-          <w:lang w:val="en-US"/>
-        </w:rPr>
-      </w:pPr>
-      <w:r>
-        <w:rPr>
-          <w:b/>
-          <w:bCs/>
-          <w:lang w:val="en-US"/>
-        </w:rPr>
-        <w:t>Post</w:t>
-      </w:r>
-    </w:p>
-    <w:p>
-      <w:pPr>
-        <w:jc w:val="both"/>
-        <w:rPr>
-          <w:lang w:val="en-US"/>
-        </w:rPr>
-      </w:pPr>
-      <w:r>
-        <w:rPr>
-          <w:noProof/>
-        </w:rPr>
-        <w:drawing>
-          <wp:anchor distT="0" distB="0" distL="114300" distR="114300" simplePos="0" relativeHeight="251659264" behindDoc="0" locked="0" layoutInCell="1" allowOverlap="1" wp14:anchorId="14D428E4" wp14:editId="0A13AC8D">
-            <wp:simplePos x="0" y="0"/>
-            <wp:positionH relativeFrom="column">
-              <wp:posOffset>1487667</wp:posOffset>
-            </wp:positionH>
-            <wp:positionV relativeFrom="paragraph">
-              <wp:posOffset>26477</wp:posOffset>
-            </wp:positionV>
-            <wp:extent cx="3816350" cy="2164080"/>
-            <wp:effectExtent l="0" t="0" r="0" b="7620"/>
-            <wp:wrapSquare wrapText="bothSides"/>
-            <wp:docPr id="2044940422" name="Imagem 1" descr="Uma imagem com texto, captura de ecrã, Tipo de letra, número&#10;&#10;Descrição gerada automaticamente"/>
-            <wp:cNvGraphicFramePr>
-              <a:graphicFrameLocks xmlns:a="http://schemas.openxmlformats.org/drawingml/2006/main" noChangeAspect="1"/>
-            </wp:cNvGraphicFramePr>
-            <a:graphic xmlns:a="http://schemas.openxmlformats.org/drawingml/2006/main">
-              <a:graphicData uri="http://schemas.openxmlformats.org/drawingml/2006/picture">
-                <pic:pic xmlns:pic="http://schemas.openxmlformats.org/drawingml/2006/picture">
-                  <pic:nvPicPr>
-                    <pic:cNvPr id="2044940422" name="Imagem 1" descr="Uma imagem com texto, captura de ecrã, Tipo de letra, número&#10;&#10;Descrição gerada automaticamente"/>
-                    <pic:cNvPicPr/>
-                  </pic:nvPicPr>
-                  <pic:blipFill>
-                    <a:blip r:embed="rId28">
-                      <a:extLst>
-                        <a:ext uri="{28A0092B-C50C-407E-A947-70E740481C1C}">
-                          <a14:useLocalDpi xmlns:a14="http://schemas.microsoft.com/office/drawing/2010/main" val="0"/>
-                        </a:ext>
-                      </a:extLst>
-                    </a:blip>
-                    <a:stretch>
-                      <a:fillRect/>
-                    </a:stretch>
-                  </pic:blipFill>
-                  <pic:spPr>
-                    <a:xfrm>
-                      <a:off x="0" y="0"/>
-                      <a:ext cx="3816350" cy="2164080"/>
-                    </a:xfrm>
-                    <a:prstGeom prst="rect">
-                      <a:avLst/>
-                    </a:prstGeom>
-                  </pic:spPr>
-                </pic:pic>
-              </a:graphicData>
-            </a:graphic>
-          </wp:anchor>
-        </w:drawing>
-      </w:r>
-      <w:r>
-        <w:rPr>
-          <w:lang w:val="en-US"/>
-        </w:rPr>
-        <w:t xml:space="preserve">The </w:t>
-      </w:r>
-      <w:r>
-        <w:rPr>
-          <w:lang w:val="en-US"/>
-        </w:rPr>
-        <w:t>‘</w:t>
+        <w:t>’</w:t>
       </w:r>
       <w:r>
         <w:rPr>
@@ -3953,8 +3904,35 @@
           <w:iCs/>
           <w:lang w:val="en-US"/>
         </w:rPr>
-        <w:t>post</w:t>
-      </w:r>
+        <w:t xml:space="preserve"> </w:t>
+      </w:r>
+      <w:r>
+        <w:rPr>
+          <w:lang w:val="en-US"/>
+        </w:rPr>
+        <w:t xml:space="preserve">instructs Maven to execute only the tests defined in the </w:t>
+      </w:r>
+      <w:proofErr w:type="spellStart"/>
+      <w:r>
+        <w:rPr>
+          <w:lang w:val="en-US"/>
+        </w:rPr>
+        <w:t>SmokeTest</w:t>
+      </w:r>
+      <w:proofErr w:type="spellEnd"/>
+      <w:r>
+        <w:rPr>
+          <w:lang w:val="en-US"/>
+        </w:rPr>
+        <w:t xml:space="preserve"> class, which typically contains basic tests to verify that the application starts up correctly and essential functionalities work as expected</w:t>
+      </w:r>
+      <w:r>
+        <w:rPr>
+          <w:lang w:val="en-US"/>
+        </w:rPr>
+        <w:t>, saving also time on the ‘</w:t>
+      </w:r>
+      <w:proofErr w:type="spellStart"/>
       <w:r>
         <w:rPr>
           <w:b/>
@@ -3963,14 +3941,55 @@
           <w:iCs/>
           <w:lang w:val="en-US"/>
         </w:rPr>
-        <w:t>’</w:t>
-      </w:r>
-      <w:r>
-        <w:rPr>
-          <w:lang w:val="en-US"/>
-        </w:rPr>
-        <w:t xml:space="preserve"> section of the Jenkins pipeline defines actions to be taken after the pipeline execution is completed, regardless of the outcome. The always block executes cleanup operations and logs a message indicating that the pipeline has completed and the workspace is being cleaned. The success block logs a message if the pipeline succeeds, while the failure block logs a message if the pipeline fails. This structure ensures that appropriate messages are displayed and resources are managed effectively after the pipeline runs.</w:t>
-      </w:r>
+        <w:t>mvn</w:t>
+      </w:r>
+      <w:proofErr w:type="spellEnd"/>
+      <w:r>
+        <w:rPr>
+          <w:b/>
+          <w:bCs/>
+          <w:i/>
+          <w:iCs/>
+          <w:lang w:val="en-US"/>
+        </w:rPr>
+        <w:t xml:space="preserve"> test</w:t>
+      </w:r>
+      <w:r>
+        <w:rPr>
+          <w:lang w:val="en-US"/>
+        </w:rPr>
+        <w:t xml:space="preserve">’ command </w:t>
+      </w:r>
+      <w:r>
+        <w:rPr>
+          <w:lang w:val="en-US"/>
+        </w:rPr>
+        <w:t>execution.</w:t>
+      </w:r>
+    </w:p>
+    <w:p>
+      <w:pPr>
+        <w:jc w:val="both"/>
+        <w:rPr>
+          <w:b/>
+          <w:bCs/>
+          <w:lang w:val="en-US"/>
+        </w:rPr>
+      </w:pPr>
+      <w:r>
+        <w:rPr>
+          <w:lang w:val="en-US"/>
+        </w:rPr>
+        <w:t>This stage is crucial for quickly validating that the deployment was successful and that the application is functioning at a basic level, ensuring that critical paths are operational before further usage.</w:t>
+      </w:r>
+    </w:p>
+    <w:p>
+      <w:pPr>
+        <w:jc w:val="both"/>
+        <w:rPr>
+          <w:lang w:val="en-US"/>
+        </w:rPr>
+      </w:pPr>
       <w:r>
         <w:rPr>
           <w:noProof/>
@@ -3993,6 +4012,7 @@
           <w:bCs/>
           <w:lang w:val="en-US"/>
         </w:rPr>
+        <w:lastRenderedPageBreak/>
         <w:t>Optimizations</w:t>
       </w:r>
     </w:p>
@@ -4097,7 +4117,6 @@
         <w:rPr>
           <w:noProof/>
         </w:rPr>
-        <w:lastRenderedPageBreak/>
         <w:drawing>
           <wp:inline distT="0" distB="0" distL="0" distR="0" wp14:anchorId="2EF3DB5C" wp14:editId="6C7AA83A">
             <wp:extent cx="5400040" cy="935990"/>
@@ -4114,7 +4133,7 @@
                     <pic:cNvPicPr/>
                   </pic:nvPicPr>
                   <pic:blipFill>
-                    <a:blip r:embed="rId29"/>
+                    <a:blip r:embed="rId27"/>
                     <a:stretch>
                       <a:fillRect/>
                     </a:stretch>
@@ -4262,7 +4281,7 @@
                     <pic:cNvPicPr/>
                   </pic:nvPicPr>
                   <pic:blipFill>
-                    <a:blip r:embed="rId29"/>
+                    <a:blip r:embed="rId27"/>
                     <a:stretch>
                       <a:fillRect/>
                     </a:stretch>
@@ -4293,6 +4312,7 @@
         <w:rPr>
           <w:lang w:val="en-US"/>
         </w:rPr>
+        <w:lastRenderedPageBreak/>
         <w:t>With a single thread:</w:t>
       </w:r>
       <w:r>
@@ -4321,7 +4341,7 @@
                     <pic:cNvPicPr/>
                   </pic:nvPicPr>
                   <pic:blipFill>
-                    <a:blip r:embed="rId30"/>
+                    <a:blip r:embed="rId28"/>
                     <a:stretch>
                       <a:fillRect/>
                     </a:stretch>
@@ -4450,7 +4470,6 @@
         <w:rPr>
           <w:lang w:val="en-US"/>
         </w:rPr>
-        <w:lastRenderedPageBreak/>
         <w:t>For the next iteration, we should explore further enhancements to parallelism by identifying additional stages that can be parallelized to optimize runtime. Additionally, researching alternative code analysis tools could provide insights into more efficient solutions. Finally, a thorough review of all pipeline steps will help determine if any are redundant or unnecessary, streamlining the overall process.</w:t>
       </w:r>
     </w:p>
@@ -4574,6 +4593,7 @@
         <w:rPr>
           <w:noProof/>
         </w:rPr>
+        <w:lastRenderedPageBreak/>
         <w:drawing>
           <wp:anchor distT="0" distB="0" distL="114300" distR="114300" simplePos="0" relativeHeight="251668480" behindDoc="0" locked="0" layoutInCell="1" allowOverlap="1" wp14:anchorId="1C0CC7FD" wp14:editId="44DD5167">
             <wp:simplePos x="0" y="0"/>
@@ -4598,7 +4618,7 @@
                     <pic:cNvPicPr/>
                   </pic:nvPicPr>
                   <pic:blipFill>
-                    <a:blip r:embed="rId31">
+                    <a:blip r:embed="rId29">
                       <a:extLst>
                         <a:ext uri="{28A0092B-C50C-407E-A947-70E740481C1C}">
                           <a14:useLocalDpi xmlns:a14="http://schemas.microsoft.com/office/drawing/2010/main" val="0"/>
@@ -4655,7 +4675,7 @@
                     <pic:cNvPicPr/>
                   </pic:nvPicPr>
                   <pic:blipFill>
-                    <a:blip r:embed="rId32" cstate="print">
+                    <a:blip r:embed="rId30" cstate="print">
                       <a:extLst>
                         <a:ext uri="{28A0092B-C50C-407E-A947-70E740481C1C}">
                           <a14:useLocalDpi xmlns:a14="http://schemas.microsoft.com/office/drawing/2010/main" val="0"/>
@@ -4768,7 +4788,6 @@
         <w:rPr>
           <w:noProof/>
         </w:rPr>
-        <w:lastRenderedPageBreak/>
         <w:drawing>
           <wp:anchor distT="0" distB="0" distL="114300" distR="114300" simplePos="0" relativeHeight="251669504" behindDoc="0" locked="0" layoutInCell="1" allowOverlap="1" wp14:anchorId="2B76B39A" wp14:editId="759AD10D">
             <wp:simplePos x="0" y="0"/>
@@ -4793,7 +4812,7 @@
                     <pic:cNvPicPr/>
                   </pic:nvPicPr>
                   <pic:blipFill>
-                    <a:blip r:embed="rId33">
+                    <a:blip r:embed="rId31">
                       <a:extLst>
                         <a:ext uri="{28A0092B-C50C-407E-A947-70E740481C1C}">
                           <a14:useLocalDpi xmlns:a14="http://schemas.microsoft.com/office/drawing/2010/main" val="0"/>
@@ -4849,6 +4868,7 @@
         <w:rPr>
           <w:noProof/>
         </w:rPr>
+        <w:lastRenderedPageBreak/>
         <w:drawing>
           <wp:anchor distT="0" distB="0" distL="114300" distR="114300" simplePos="0" relativeHeight="251670528" behindDoc="0" locked="0" layoutInCell="1" allowOverlap="1" wp14:anchorId="765D61AF" wp14:editId="322D2089">
             <wp:simplePos x="0" y="0"/>
@@ -4873,7 +4893,7 @@
                     <pic:cNvPicPr/>
                   </pic:nvPicPr>
                   <pic:blipFill>
-                    <a:blip r:embed="rId34">
+                    <a:blip r:embed="rId32">
                       <a:extLst>
                         <a:ext uri="{28A0092B-C50C-407E-A947-70E740481C1C}">
                           <a14:useLocalDpi xmlns:a14="http://schemas.microsoft.com/office/drawing/2010/main" val="0"/>

</xml_diff>